<commit_message>
Add revision; format later
</commit_message>
<xml_diff>
--- a/docs/Final Manuscript.docx
+++ b/docs/Final Manuscript.docx
@@ -7,7 +7,6 @@
         <w:pStyle w:val="NoSpacing"/>
         <w:jc w:val="center"/>
       </w:pPr>
-      <w:bookmarkStart w:id="0" w:name="_GoBack"/>
       <w:r>
         <w:t xml:space="preserve">CLASSIFYING DEFENSIVE </w:t>
       </w:r>
@@ -15,7 +14,7 @@
         <w:t>BASKETBALL</w:t>
       </w:r>
       <w:r>
-        <w:t xml:space="preserve"> PLAYS USING MACHINE LEARNING TECHNIQUES</w:t>
+        <w:t xml:space="preserve"> PLAYS USING MACHINE LEARNING</w:t>
       </w:r>
     </w:p>
     <w:p>
@@ -243,7 +242,6 @@
         <w:t>May 2017</w:t>
       </w:r>
     </w:p>
-    <w:bookmarkEnd w:id="0"/>
     <w:p>
       <w:pPr>
         <w:pStyle w:val="NoSpacing"/>
@@ -276,7 +274,7 @@
     <w:p>
       <w:pPr>
         <w:pStyle w:val="NoSpacing"/>
-        <w:jc w:val="both"/>
+        <w:jc w:val="center"/>
         <w:rPr>
           <w:b/>
           <w:bCs/>
@@ -502,93 +500,14 @@
       </w:pPr>
     </w:p>
     <w:p>
-      <w:pPr>
-        <w:pStyle w:val="NoSpacing"/>
-        <w:jc w:val="both"/>
-      </w:pPr>
-    </w:p>
-    <w:p>
-      <w:pPr>
-        <w:pStyle w:val="NoSpacing"/>
-        <w:jc w:val="both"/>
-      </w:pPr>
-    </w:p>
-    <w:p>
-      <w:pPr>
-        <w:pStyle w:val="NoSpacing"/>
-        <w:jc w:val="both"/>
-      </w:pPr>
-    </w:p>
-    <w:p>
-      <w:pPr>
-        <w:pStyle w:val="NoSpacing"/>
-        <w:jc w:val="both"/>
-      </w:pPr>
-    </w:p>
-    <w:p>
-      <w:pPr>
-        <w:pStyle w:val="NoSpacing"/>
-        <w:jc w:val="both"/>
-      </w:pPr>
-    </w:p>
-    <w:p>
-      <w:pPr>
-        <w:pStyle w:val="NoSpacing"/>
-        <w:jc w:val="both"/>
-      </w:pPr>
-    </w:p>
-    <w:p>
-      <w:pPr>
-        <w:pStyle w:val="NoSpacing"/>
-        <w:jc w:val="both"/>
-      </w:pPr>
-    </w:p>
-    <w:p>
-      <w:pPr>
-        <w:pStyle w:val="NoSpacing"/>
-        <w:jc w:val="both"/>
-      </w:pPr>
-    </w:p>
-    <w:p>
-      <w:pPr>
-        <w:pStyle w:val="NoSpacing"/>
-        <w:jc w:val="both"/>
-      </w:pPr>
-    </w:p>
-    <w:p>
-      <w:pPr>
-        <w:pStyle w:val="NoSpacing"/>
-        <w:jc w:val="both"/>
-      </w:pPr>
-    </w:p>
-    <w:p>
-      <w:pPr>
-        <w:pStyle w:val="NoSpacing"/>
-        <w:jc w:val="both"/>
-      </w:pPr>
-    </w:p>
-    <w:p>
-      <w:pPr>
-        <w:pStyle w:val="NoSpacing"/>
-        <w:jc w:val="both"/>
-      </w:pPr>
-    </w:p>
-    <w:p>
-      <w:pPr>
-        <w:pStyle w:val="NoSpacing"/>
-        <w:jc w:val="both"/>
-      </w:pPr>
-    </w:p>
-    <w:p>
-      <w:pPr>
-        <w:pStyle w:val="NoSpacing"/>
-        <w:jc w:val="both"/>
-      </w:pPr>
-    </w:p>
-    <w:p>
-      <w:pPr>
-        <w:pStyle w:val="NoSpacing"/>
-        <w:jc w:val="both"/>
+      <w:r>
+        <w:br w:type="page"/>
+      </w:r>
+    </w:p>
+    <w:p>
+      <w:pPr>
+        <w:pStyle w:val="NoSpacing"/>
+        <w:jc w:val="center"/>
         <w:rPr>
           <w:b/>
           <w:bCs/>
@@ -596,17 +515,6 @@
           <w:szCs w:val="28"/>
         </w:rPr>
       </w:pPr>
-      <w:proofErr w:type="spellStart"/>
-      <w:proofErr w:type="gramStart"/>
-      <w:r>
-        <w:rPr>
-          <w:bCs/>
-          <w:szCs w:val="28"/>
-        </w:rPr>
-        <w:t>i</w:t>
-      </w:r>
-      <w:proofErr w:type="spellEnd"/>
-      <w:proofErr w:type="gramEnd"/>
       <w:r>
         <w:rPr>
           <w:b/>
@@ -614,7 +522,8 @@
           <w:sz w:val="28"/>
           <w:szCs w:val="28"/>
         </w:rPr>
-        <w:br w:type="page"/>
+        <w:lastRenderedPageBreak/>
+        <w:t>LIST OF FIGURES</w:t>
       </w:r>
     </w:p>
     <w:p>
@@ -628,418 +537,573 @@
           <w:szCs w:val="28"/>
         </w:rPr>
       </w:pPr>
-      <w:r>
+    </w:p>
+    <w:p>
+      <w:pPr>
+        <w:pStyle w:val="NoSpacing"/>
+        <w:jc w:val="both"/>
+      </w:pPr>
+      <w:r>
+        <w:rPr>
+          <w:i/>
+          <w:iCs/>
+        </w:rPr>
+        <w:t>Figure</w:t>
+      </w:r>
+      <w:r>
+        <w:tab/>
+      </w:r>
+      <w:r>
+        <w:tab/>
+      </w:r>
+      <w:r>
+        <w:tab/>
+      </w:r>
+      <w:r>
+        <w:tab/>
+      </w:r>
+      <w:r>
+        <w:tab/>
+      </w:r>
+      <w:r>
+        <w:tab/>
+      </w:r>
+      <w:r>
+        <w:tab/>
+      </w:r>
+      <w:r>
+        <w:tab/>
+      </w:r>
+      <w:r>
+        <w:tab/>
+      </w:r>
+      <w:r>
+        <w:tab/>
+      </w:r>
+      <w:r>
+        <w:tab/>
+        <w:t xml:space="preserve">         </w:t>
+      </w:r>
+      <w:r>
+        <w:rPr>
+          <w:i/>
+          <w:iCs/>
+        </w:rPr>
+        <w:t>Page</w:t>
+      </w:r>
+    </w:p>
+    <w:p>
+      <w:pPr>
+        <w:pStyle w:val="NoSpacing"/>
+        <w:jc w:val="both"/>
+      </w:pPr>
+    </w:p>
+    <w:p>
+      <w:pPr>
+        <w:pStyle w:val="NoSpacing"/>
+        <w:jc w:val="both"/>
+      </w:pPr>
+      <w:r>
+        <w:t>2.1</w:t>
+      </w:r>
+      <w:r>
+        <w:tab/>
+        <w:t>Venn diagram of the defensive plays……………………………………………..</w:t>
+      </w:r>
+      <w:r>
+        <w:tab/>
+        <w:t>9</w:t>
+      </w:r>
+    </w:p>
+    <w:p>
+      <w:pPr>
+        <w:pStyle w:val="NoSpacing"/>
+        <w:jc w:val="both"/>
+        <w:rPr>
+          <w:color w:val="FF0000"/>
+        </w:rPr>
+      </w:pPr>
+      <w:r>
+        <w:rPr>
+          <w:color w:val="FF0000"/>
+        </w:rPr>
+        <w:t xml:space="preserve">2.2 </w:t>
+      </w:r>
+      <w:r>
+        <w:rPr>
+          <w:color w:val="FF0000"/>
+        </w:rPr>
+        <w:tab/>
+        <w:t>RBF Kernel Formula……………………………………………………………..</w:t>
+      </w:r>
+      <w:r>
+        <w:rPr>
+          <w:color w:val="FF0000"/>
+        </w:rPr>
+        <w:tab/>
+        <w:t>16</w:t>
+      </w:r>
+    </w:p>
+    <w:p>
+      <w:pPr>
+        <w:pStyle w:val="NoSpacing"/>
+        <w:jc w:val="both"/>
+      </w:pPr>
+      <w:r>
+        <w:t>2.</w:t>
+      </w:r>
+      <w:r>
+        <w:t>3</w:t>
+      </w:r>
+      <w:r>
+        <w:tab/>
+        <w:t xml:space="preserve">SVM’s </w:t>
+      </w:r>
+      <w:proofErr w:type="spellStart"/>
+      <w:r>
+        <w:t>hyperplane</w:t>
+      </w:r>
+      <w:proofErr w:type="spellEnd"/>
+      <w:r>
+        <w:t>………………………………………………………………..</w:t>
+      </w:r>
+      <w:r>
+        <w:tab/>
+        <w:t>16</w:t>
+      </w:r>
+    </w:p>
+    <w:p>
+      <w:pPr>
+        <w:pStyle w:val="NoSpacing"/>
+        <w:jc w:val="both"/>
+      </w:pPr>
+      <w:r>
+        <w:t>3.1</w:t>
+      </w:r>
+      <w:r>
+        <w:tab/>
+        <w:t>Flow of work……………………………………………………………………...</w:t>
+      </w:r>
+      <w:r>
+        <w:tab/>
+        <w:t>19</w:t>
+      </w:r>
+    </w:p>
+    <w:p>
+      <w:pPr>
+        <w:pStyle w:val="NoSpacing"/>
+        <w:jc w:val="both"/>
+      </w:pPr>
+      <w:r>
+        <w:t>3.2</w:t>
+      </w:r>
+      <w:r>
+        <w:tab/>
+        <w:t>A snippet of play-by-play data with Game ID 0021500391……………………...</w:t>
+      </w:r>
+      <w:r>
+        <w:tab/>
+        <w:t>21</w:t>
+      </w:r>
+    </w:p>
+    <w:p>
+      <w:pPr>
+        <w:pStyle w:val="NoSpacing"/>
+        <w:jc w:val="both"/>
+      </w:pPr>
+      <w:r>
+        <w:t>3.3</w:t>
+      </w:r>
+      <w:r>
+        <w:tab/>
+        <w:t>Rule based algorithm to segment the data into actions…………………………...</w:t>
+      </w:r>
+      <w:r>
+        <w:tab/>
+        <w:t>24</w:t>
+      </w:r>
+    </w:p>
+    <w:p>
+      <w:pPr>
+        <w:pStyle w:val="NoSpacing"/>
+        <w:jc w:val="both"/>
+      </w:pPr>
+      <w:r>
+        <w:t>3.4</w:t>
+      </w:r>
+      <w:r>
+        <w:tab/>
+        <w:t xml:space="preserve">The effect of transforming the coordinates of players across the </w:t>
+      </w:r>
+      <w:proofErr w:type="spellStart"/>
+      <w:r>
+        <w:t>halfcourt</w:t>
+      </w:r>
+      <w:proofErr w:type="spellEnd"/>
+      <w:r>
+        <w:t xml:space="preserve"> line….</w:t>
+      </w:r>
+      <w:r>
+        <w:tab/>
+        <w:t>25</w:t>
+      </w:r>
+    </w:p>
+    <w:p>
+      <w:pPr>
+        <w:pStyle w:val="NoSpacing"/>
+        <w:jc w:val="both"/>
+      </w:pPr>
+      <w:r>
+        <w:t>3.5</w:t>
+      </w:r>
+      <w:r>
+        <w:tab/>
+        <w:t>Mean location of the defender…………………………………………………….</w:t>
+      </w:r>
+      <w:r>
+        <w:tab/>
+        <w:t>28</w:t>
+      </w:r>
+    </w:p>
+    <w:p>
+      <w:pPr>
+        <w:pStyle w:val="NoSpacing"/>
+        <w:jc w:val="both"/>
+      </w:pPr>
+      <w:r>
+        <w:t>4.1</w:t>
+      </w:r>
+      <w:r>
+        <w:tab/>
+        <w:t>Learning Curves for Experiment 1………………………………………………..</w:t>
+      </w:r>
+      <w:r>
+        <w:tab/>
+        <w:t xml:space="preserve"> 40</w:t>
+      </w:r>
+    </w:p>
+    <w:p>
+      <w:pPr>
+        <w:pStyle w:val="NoSpacing"/>
+        <w:jc w:val="both"/>
+      </w:pPr>
+      <w:r>
+        <w:t>4.2</w:t>
+      </w:r>
+      <w:r>
+        <w:tab/>
+        <w:t>Learning Curves for Experiment 2………………………………………………..</w:t>
+      </w:r>
+      <w:r>
+        <w:tab/>
+        <w:t>40</w:t>
+      </w:r>
+    </w:p>
+    <w:p>
+      <w:pPr>
+        <w:pStyle w:val="NoSpacing"/>
+        <w:jc w:val="both"/>
+      </w:pPr>
+      <w:r>
+        <w:t>4.3</w:t>
+      </w:r>
+      <w:r>
+        <w:tab/>
+        <w:t>Learning Curves for Experiment 3………………………………………………..</w:t>
+      </w:r>
+      <w:r>
+        <w:tab/>
+        <w:t>41</w:t>
+      </w:r>
+    </w:p>
+    <w:p>
+      <w:pPr>
+        <w:pStyle w:val="NoSpacing"/>
+        <w:jc w:val="both"/>
+      </w:pPr>
+      <w:r>
+        <w:t>4.4</w:t>
+      </w:r>
+      <w:r>
+        <w:tab/>
+        <w:t>Learning Curves for Experiment 4………………………………………………..</w:t>
+      </w:r>
+      <w:r>
+        <w:tab/>
+        <w:t>41</w:t>
+      </w:r>
+    </w:p>
+    <w:p>
+      <w:pPr>
+        <w:pStyle w:val="NoSpacing"/>
+        <w:jc w:val="both"/>
+      </w:pPr>
+      <w:r>
+        <w:t>4.5</w:t>
+      </w:r>
+      <w:r>
+        <w:tab/>
+        <w:t>Learning Curves for Experiment 5………………………………………………..</w:t>
+      </w:r>
+      <w:r>
+        <w:tab/>
+        <w:t>41</w:t>
+      </w:r>
+    </w:p>
+    <w:p>
+      <w:r>
+        <w:br w:type="page"/>
+      </w:r>
+    </w:p>
+    <w:p>
+      <w:pPr>
+        <w:pStyle w:val="NoSpacing"/>
+        <w:jc w:val="center"/>
         <w:rPr>
           <w:b/>
           <w:bCs/>
           <w:sz w:val="28"/>
           <w:szCs w:val="28"/>
         </w:rPr>
-        <w:lastRenderedPageBreak/>
-        <w:t>LIST OF FIGURES</w:t>
-      </w:r>
-    </w:p>
-    <w:p>
-      <w:pPr>
-        <w:pStyle w:val="NoSpacing"/>
-        <w:jc w:val="both"/>
+      </w:pPr>
+      <w:r>
         <w:rPr>
           <w:b/>
           <w:bCs/>
           <w:sz w:val="28"/>
           <w:szCs w:val="28"/>
         </w:rPr>
-      </w:pPr>
-    </w:p>
-    <w:p>
-      <w:pPr>
-        <w:pStyle w:val="NoSpacing"/>
-        <w:jc w:val="both"/>
-      </w:pPr>
-      <w:r>
+        <w:lastRenderedPageBreak/>
+        <w:t>ABSTRACT</w:t>
+      </w:r>
+    </w:p>
+    <w:p>
+      <w:pPr>
+        <w:pStyle w:val="NoSpacing"/>
+        <w:jc w:val="both"/>
+      </w:pPr>
+    </w:p>
+    <w:p>
+      <w:pPr>
+        <w:pStyle w:val="NoSpacing"/>
+        <w:jc w:val="both"/>
+      </w:pPr>
+    </w:p>
+    <w:p>
+      <w:pPr>
+        <w:pStyle w:val="NoSpacing"/>
+        <w:jc w:val="both"/>
+        <w:rPr>
+          <w:rFonts w:eastAsia="Times New Roman" w:cs="Times New Roman"/>
+          <w:bdr w:val="none" w:sz="0" w:space="0" w:color="auto"/>
+        </w:rPr>
+      </w:pPr>
+      <w:r>
+        <w:rPr>
+          <w:rFonts w:eastAsia="Times New Roman" w:cs="Times New Roman"/>
+          <w:bdr w:val="none" w:sz="0" w:space="0" w:color="auto"/>
+        </w:rPr>
+        <w:t>In basketball, knowing the defensive strategy of the opponent is one of the things that can help teams strategize their offense. However, defensive strategies are not recorded in the box score, or in play-by-play data. This situation forces teams and scouts to resort to time consuming activities, such as watching games and tapes</w:t>
+      </w:r>
+      <w:r>
+        <w:rPr>
+          <w:rFonts w:eastAsia="Times New Roman" w:cs="Times New Roman"/>
+          <w:bdr w:val="none" w:sz="0" w:space="0" w:color="auto"/>
+        </w:rPr>
+        <w:t xml:space="preserve">. </w:t>
+      </w:r>
+      <w:r>
+        <w:rPr>
+          <w:rFonts w:eastAsia="Times New Roman" w:cs="Times New Roman"/>
+          <w:bdr w:val="none" w:sz="0" w:space="0" w:color="auto"/>
+        </w:rPr>
+        <w:t xml:space="preserve">In 2013, NBA has entered the big data scene upon the installation of </w:t>
+      </w:r>
+      <w:proofErr w:type="spellStart"/>
+      <w:r>
+        <w:rPr>
+          <w:rFonts w:eastAsia="Times New Roman" w:cs="Times New Roman"/>
+          <w:bdr w:val="none" w:sz="0" w:space="0" w:color="auto"/>
+        </w:rPr>
+        <w:t>SportVU</w:t>
+      </w:r>
+      <w:proofErr w:type="spellEnd"/>
+      <w:r>
+        <w:rPr>
+          <w:rFonts w:eastAsia="Times New Roman" w:cs="Times New Roman"/>
+          <w:bdr w:val="none" w:sz="0" w:space="0" w:color="auto"/>
+        </w:rPr>
+        <w:t xml:space="preserve"> cameras to all NBA arenas. </w:t>
+      </w:r>
+      <w:proofErr w:type="spellStart"/>
+      <w:r>
+        <w:rPr>
+          <w:rFonts w:eastAsia="Times New Roman" w:cs="Times New Roman"/>
+          <w:bdr w:val="none" w:sz="0" w:space="0" w:color="auto"/>
+        </w:rPr>
+        <w:t>SportVU</w:t>
+      </w:r>
+      <w:proofErr w:type="spellEnd"/>
+      <w:r>
+        <w:rPr>
+          <w:rFonts w:eastAsia="Times New Roman" w:cs="Times New Roman"/>
+          <w:bdr w:val="none" w:sz="0" w:space="0" w:color="auto"/>
+        </w:rPr>
+        <w:t xml:space="preserve"> cameras track players at a rate of 25 frames a second, enabling detailed analyses of player movement patterns. Since then, several studies have used the </w:t>
+      </w:r>
+      <w:proofErr w:type="spellStart"/>
+      <w:r>
+        <w:rPr>
+          <w:rFonts w:eastAsia="Times New Roman" w:cs="Times New Roman"/>
+          <w:bdr w:val="none" w:sz="0" w:space="0" w:color="auto"/>
+        </w:rPr>
+        <w:t>SportVU</w:t>
+      </w:r>
+      <w:proofErr w:type="spellEnd"/>
+      <w:r>
+        <w:rPr>
+          <w:rFonts w:eastAsia="Times New Roman" w:cs="Times New Roman"/>
+          <w:bdr w:val="none" w:sz="0" w:space="0" w:color="auto"/>
+        </w:rPr>
+        <w:t xml:space="preserve"> data to better understand the game. However, most of the studies focused on investigating the offensive strategies of teams and building metrics for offense, and some studies that investigated defensive efficiency of players.</w:t>
+      </w:r>
+      <w:r>
+        <w:rPr>
+          <w:rFonts w:eastAsia="Times New Roman" w:cs="Times New Roman"/>
+          <w:bdr w:val="none" w:sz="0" w:space="0" w:color="auto"/>
+        </w:rPr>
+        <w:t xml:space="preserve"> </w:t>
+      </w:r>
+      <w:r>
+        <w:rPr>
+          <w:rFonts w:eastAsia="Times New Roman" w:cs="Times New Roman"/>
+          <w:bdr w:val="none" w:sz="0" w:space="0" w:color="auto"/>
+        </w:rPr>
+        <w:t xml:space="preserve">This study presents five SVM (RBF kernel) classifiers trained with features extracted from the </w:t>
+      </w:r>
+      <w:proofErr w:type="spellStart"/>
+      <w:r>
+        <w:rPr>
+          <w:rFonts w:eastAsia="Times New Roman" w:cs="Times New Roman"/>
+          <w:bdr w:val="none" w:sz="0" w:space="0" w:color="auto"/>
+        </w:rPr>
+        <w:t>SportVU</w:t>
+      </w:r>
+      <w:proofErr w:type="spellEnd"/>
+      <w:r>
+        <w:rPr>
+          <w:rFonts w:eastAsia="Times New Roman" w:cs="Times New Roman"/>
+          <w:bdr w:val="none" w:sz="0" w:space="0" w:color="auto"/>
+        </w:rPr>
+        <w:t xml:space="preserve"> data in order to classify zone defense and man to man defense plays. Five experiments were performed, using individual based features and team based features. One experiment applied feature selection by using L1-Based Feature Selection with Linear SVM as the estimator. Almost all models generally perform well. The model with a combination of team and individual based features (8 team based features and 5 excess </w:t>
+      </w:r>
+      <w:proofErr w:type="spellStart"/>
+      <w:r>
+        <w:rPr>
+          <w:rFonts w:eastAsia="Times New Roman" w:cs="Times New Roman"/>
+          <w:bdr w:val="none" w:sz="0" w:space="0" w:color="auto"/>
+        </w:rPr>
+        <w:t>Voronoi</w:t>
+      </w:r>
+      <w:proofErr w:type="spellEnd"/>
+      <w:r>
+        <w:rPr>
+          <w:rFonts w:eastAsia="Times New Roman" w:cs="Times New Roman"/>
+          <w:bdr w:val="none" w:sz="0" w:space="0" w:color="auto"/>
+        </w:rPr>
+        <w:t xml:space="preserve"> area from defenders) was seen as the best performer among all models, with a G-mean score of </w:t>
+      </w:r>
+      <w:r>
+        <w:rPr>
+          <w:rFonts w:eastAsia="Times New Roman" w:cs="Times New Roman"/>
+          <w:bdr w:val="none" w:sz="0" w:space="0" w:color="auto"/>
+        </w:rPr>
+        <w:t>0.9293</w:t>
+      </w:r>
+      <w:r>
+        <w:rPr>
+          <w:rFonts w:eastAsia="Times New Roman" w:cs="Times New Roman"/>
+          <w:bdr w:val="none" w:sz="0" w:space="0" w:color="auto"/>
+        </w:rPr>
+        <w:t xml:space="preserve">. This study can become a component towards the development of an automatic game analysis tool using the </w:t>
+      </w:r>
+      <w:proofErr w:type="spellStart"/>
+      <w:r>
+        <w:rPr>
+          <w:rFonts w:eastAsia="Times New Roman" w:cs="Times New Roman"/>
+          <w:bdr w:val="none" w:sz="0" w:space="0" w:color="auto"/>
+        </w:rPr>
+        <w:t>SportVU</w:t>
+      </w:r>
+      <w:proofErr w:type="spellEnd"/>
+      <w:r>
+        <w:rPr>
+          <w:rFonts w:eastAsia="Times New Roman" w:cs="Times New Roman"/>
+          <w:bdr w:val="none" w:sz="0" w:space="0" w:color="auto"/>
+        </w:rPr>
+        <w:t xml:space="preserve"> data, as this can give information about the defense plays that the NBA teams ran, without the need of watching every game.</w:t>
+      </w:r>
+    </w:p>
+    <w:p>
+      <w:pPr>
+        <w:pStyle w:val="NoSpacing"/>
+        <w:jc w:val="both"/>
+      </w:pPr>
+    </w:p>
+    <w:p>
+      <w:pPr>
+        <w:pStyle w:val="NoSpacing"/>
+        <w:jc w:val="both"/>
         <w:rPr>
           <w:i/>
           <w:iCs/>
         </w:rPr>
-        <w:t>Figure</w:t>
-      </w:r>
-      <w:r>
-        <w:tab/>
-      </w:r>
-      <w:r>
-        <w:tab/>
-      </w:r>
-      <w:r>
-        <w:tab/>
-      </w:r>
-      <w:r>
-        <w:tab/>
-      </w:r>
-      <w:r>
-        <w:tab/>
-      </w:r>
-      <w:r>
-        <w:tab/>
-      </w:r>
-      <w:r>
-        <w:tab/>
-      </w:r>
-      <w:r>
-        <w:tab/>
-      </w:r>
-      <w:r>
-        <w:tab/>
-      </w:r>
-      <w:r>
-        <w:tab/>
-      </w:r>
-      <w:r>
-        <w:tab/>
-        <w:t xml:space="preserve">         </w:t>
+      </w:pPr>
+      <w:r>
+        <w:t xml:space="preserve">Keywords: </w:t>
       </w:r>
       <w:r>
         <w:rPr>
           <w:i/>
           <w:iCs/>
         </w:rPr>
-        <w:t>Page</w:t>
-      </w:r>
-    </w:p>
-    <w:p>
-      <w:pPr>
-        <w:pStyle w:val="NoSpacing"/>
-        <w:jc w:val="both"/>
-      </w:pPr>
-    </w:p>
-    <w:p>
-      <w:pPr>
-        <w:pStyle w:val="NoSpacing"/>
-        <w:jc w:val="both"/>
-      </w:pPr>
-      <w:r>
-        <w:t>2.1</w:t>
-      </w:r>
-      <w:r>
-        <w:tab/>
-        <w:t>Venn diagram of the defensive plays……………………………………………..</w:t>
-      </w:r>
-      <w:r>
-        <w:tab/>
-        <w:t>9</w:t>
-      </w:r>
-    </w:p>
-    <w:p>
-      <w:pPr>
-        <w:pStyle w:val="NoSpacing"/>
-        <w:jc w:val="both"/>
-        <w:rPr>
-          <w:color w:val="FF0000"/>
-        </w:rPr>
-      </w:pPr>
-      <w:r>
-        <w:rPr>
-          <w:color w:val="FF0000"/>
-        </w:rPr>
-        <w:t xml:space="preserve">2.2 </w:t>
-      </w:r>
-      <w:r>
-        <w:rPr>
-          <w:color w:val="FF0000"/>
-        </w:rPr>
-        <w:tab/>
-      </w:r>
-      <w:r>
-        <w:rPr>
-          <w:color w:val="FF0000"/>
-        </w:rPr>
-        <w:t>RBF Kernel Formula</w:t>
-      </w:r>
-      <w:r>
-        <w:rPr>
-          <w:color w:val="FF0000"/>
-        </w:rPr>
-        <w:t>……………………………………………………………..</w:t>
-      </w:r>
-      <w:r>
-        <w:rPr>
-          <w:color w:val="FF0000"/>
-        </w:rPr>
-        <w:tab/>
-        <w:t>16</w:t>
-      </w:r>
-    </w:p>
-    <w:p>
-      <w:pPr>
-        <w:pStyle w:val="NoSpacing"/>
-        <w:jc w:val="both"/>
-      </w:pPr>
-      <w:r>
-        <w:t>2.</w:t>
-      </w:r>
-      <w:r>
-        <w:t>3</w:t>
-      </w:r>
-      <w:r>
-        <w:tab/>
-        <w:t xml:space="preserve">SVM’s </w:t>
+        <w:t xml:space="preserve">Basketball defense, </w:t>
       </w:r>
       <w:proofErr w:type="spellStart"/>
       <w:r>
-        <w:t>hyperplane</w:t>
+        <w:rPr>
+          <w:i/>
+          <w:iCs/>
+        </w:rPr>
+        <w:t>SportVU</w:t>
       </w:r>
       <w:proofErr w:type="spellEnd"/>
       <w:r>
-        <w:t>………………………………………………………………..</w:t>
-      </w:r>
-      <w:r>
-        <w:tab/>
-        <w:t>16</w:t>
-      </w:r>
-    </w:p>
-    <w:p>
-      <w:pPr>
-        <w:pStyle w:val="NoSpacing"/>
-        <w:jc w:val="both"/>
-      </w:pPr>
-      <w:r>
-        <w:t>3.1</w:t>
-      </w:r>
-      <w:r>
-        <w:tab/>
-        <w:t>Flow of work……………………………………………………………………...</w:t>
-      </w:r>
-      <w:r>
-        <w:tab/>
-        <w:t>19</w:t>
-      </w:r>
-    </w:p>
-    <w:p>
-      <w:pPr>
-        <w:pStyle w:val="NoSpacing"/>
-        <w:jc w:val="both"/>
-      </w:pPr>
-      <w:r>
-        <w:t>3.2</w:t>
-      </w:r>
-      <w:r>
-        <w:tab/>
-        <w:t>A snippet of play-by-play data with Game ID 0021500391……………………...</w:t>
-      </w:r>
-      <w:r>
-        <w:tab/>
-        <w:t>21</w:t>
-      </w:r>
-    </w:p>
-    <w:p>
-      <w:pPr>
-        <w:pStyle w:val="NoSpacing"/>
-        <w:jc w:val="both"/>
-      </w:pPr>
-      <w:r>
-        <w:t>3.3</w:t>
-      </w:r>
-      <w:r>
-        <w:tab/>
-        <w:t>Rule based algorithm to segment the data into actions…………………………...</w:t>
-      </w:r>
-      <w:r>
-        <w:tab/>
-        <w:t>24</w:t>
-      </w:r>
-    </w:p>
-    <w:p>
-      <w:pPr>
-        <w:pStyle w:val="NoSpacing"/>
-        <w:jc w:val="both"/>
-      </w:pPr>
-      <w:r>
-        <w:t>3.4</w:t>
-      </w:r>
-      <w:r>
-        <w:tab/>
-        <w:t xml:space="preserve">The effect of transforming the coordinates of players across the </w:t>
-      </w:r>
-      <w:proofErr w:type="spellStart"/>
-      <w:r>
-        <w:t>halfcourt</w:t>
-      </w:r>
-      <w:proofErr w:type="spellEnd"/>
-      <w:r>
-        <w:t xml:space="preserve"> line….</w:t>
-      </w:r>
-      <w:r>
-        <w:tab/>
-        <w:t>25</w:t>
-      </w:r>
-    </w:p>
-    <w:p>
-      <w:pPr>
-        <w:pStyle w:val="NoSpacing"/>
-        <w:jc w:val="both"/>
-      </w:pPr>
-      <w:r>
-        <w:t>3.5</w:t>
-      </w:r>
-      <w:r>
-        <w:tab/>
-        <w:t>Mean location of the defender…………………………………………………….</w:t>
-      </w:r>
-      <w:r>
-        <w:tab/>
-        <w:t>28</w:t>
-      </w:r>
-    </w:p>
-    <w:p>
-      <w:pPr>
-        <w:pStyle w:val="NoSpacing"/>
-        <w:jc w:val="both"/>
-      </w:pPr>
-      <w:r>
-        <w:t>4.1</w:t>
-      </w:r>
-      <w:r>
-        <w:tab/>
-        <w:t>Learning Curves for Experiment 1………………………………………………..</w:t>
-      </w:r>
-      <w:r>
-        <w:tab/>
-        <w:t xml:space="preserve"> 40</w:t>
-      </w:r>
-    </w:p>
-    <w:p>
-      <w:pPr>
-        <w:pStyle w:val="NoSpacing"/>
-        <w:jc w:val="both"/>
-      </w:pPr>
-      <w:r>
-        <w:t>4.2</w:t>
-      </w:r>
-      <w:r>
-        <w:tab/>
-        <w:t>Learning Curves for Experiment 2………………………………………………..</w:t>
-      </w:r>
-      <w:r>
-        <w:tab/>
-        <w:t>40</w:t>
-      </w:r>
-    </w:p>
-    <w:p>
-      <w:pPr>
-        <w:pStyle w:val="NoSpacing"/>
-        <w:jc w:val="both"/>
-      </w:pPr>
-      <w:r>
-        <w:t>4.3</w:t>
-      </w:r>
-      <w:r>
-        <w:tab/>
-        <w:t>Learning Curves for Experiment 3………………………………………………..</w:t>
-      </w:r>
-      <w:r>
-        <w:tab/>
-        <w:t>41</w:t>
-      </w:r>
-    </w:p>
-    <w:p>
-      <w:pPr>
-        <w:pStyle w:val="NoSpacing"/>
-        <w:jc w:val="both"/>
-      </w:pPr>
-      <w:r>
-        <w:t>4.4</w:t>
-      </w:r>
-      <w:r>
-        <w:tab/>
-        <w:t>Learning Curves for Experiment 4………………………………………………..</w:t>
-      </w:r>
-      <w:r>
-        <w:tab/>
-        <w:t>41</w:t>
-      </w:r>
-    </w:p>
-    <w:p>
-      <w:pPr>
-        <w:pStyle w:val="NoSpacing"/>
-        <w:jc w:val="both"/>
-      </w:pPr>
-      <w:r>
-        <w:t>4.5</w:t>
-      </w:r>
-      <w:r>
-        <w:tab/>
-        <w:t>Learning Curves for Experiment 5………………………………………………..</w:t>
-      </w:r>
-      <w:r>
-        <w:tab/>
-        <w:t>41</w:t>
-      </w:r>
-    </w:p>
-    <w:p>
-      <w:pPr>
-        <w:pStyle w:val="NoSpacing"/>
-        <w:jc w:val="both"/>
-      </w:pPr>
-    </w:p>
-    <w:p>
-      <w:pPr>
-        <w:pStyle w:val="NoSpacing"/>
-        <w:jc w:val="both"/>
-      </w:pPr>
-    </w:p>
-    <w:p>
-      <w:pPr>
-        <w:pStyle w:val="NoSpacing"/>
-        <w:jc w:val="both"/>
-      </w:pPr>
-    </w:p>
-    <w:p>
-      <w:pPr>
-        <w:pStyle w:val="NoSpacing"/>
-        <w:jc w:val="both"/>
-      </w:pPr>
-    </w:p>
-    <w:p>
-      <w:pPr>
-        <w:pStyle w:val="NoSpacing"/>
-        <w:jc w:val="both"/>
-      </w:pPr>
-    </w:p>
-    <w:p>
-      <w:pPr>
-        <w:pStyle w:val="NoSpacing"/>
-        <w:jc w:val="both"/>
-      </w:pPr>
-    </w:p>
-    <w:p>
-      <w:pPr>
-        <w:pStyle w:val="NoSpacing"/>
-        <w:jc w:val="both"/>
-      </w:pPr>
-    </w:p>
-    <w:p>
-      <w:pPr>
-        <w:pStyle w:val="NoSpacing"/>
-        <w:jc w:val="both"/>
-      </w:pPr>
-    </w:p>
-    <w:p>
-      <w:pPr>
-        <w:pStyle w:val="NoSpacing"/>
-        <w:jc w:val="both"/>
-      </w:pPr>
-      <w:proofErr w:type="gramStart"/>
-      <w:r>
-        <w:t>ii</w:t>
-      </w:r>
-      <w:proofErr w:type="gramEnd"/>
-      <w:r>
+        <w:rPr>
+          <w:i/>
+          <w:iCs/>
+        </w:rPr>
+        <w:t>, SVM</w:t>
+      </w:r>
+      <w:r>
+        <w:rPr>
+          <w:i/>
+          <w:iCs/>
+        </w:rPr>
+        <w:t>, Feature Selection</w:t>
+      </w:r>
+      <w:r>
+        <w:rPr>
+          <w:i/>
+          <w:iCs/>
+        </w:rPr>
         <w:br w:type="page"/>
       </w:r>
     </w:p>
     <w:p>
       <w:pPr>
         <w:pStyle w:val="NoSpacing"/>
-        <w:jc w:val="both"/>
+        <w:jc w:val="center"/>
         <w:rPr>
           <w:b/>
           <w:bCs/>
@@ -1055,253 +1119,10 @@
           <w:szCs w:val="28"/>
         </w:rPr>
         <w:lastRenderedPageBreak/>
-        <w:t>ABSTRACT</w:t>
-      </w:r>
-    </w:p>
-    <w:p>
-      <w:pPr>
-        <w:pStyle w:val="NoSpacing"/>
-        <w:jc w:val="both"/>
-      </w:pPr>
-    </w:p>
-    <w:p>
-      <w:pPr>
-        <w:pStyle w:val="NoSpacing"/>
-        <w:jc w:val="both"/>
-      </w:pPr>
-    </w:p>
-    <w:p>
-      <w:pPr>
-        <w:pStyle w:val="NoSpacing"/>
-        <w:jc w:val="both"/>
-        <w:rPr>
-          <w:rFonts w:eastAsia="Times New Roman" w:cs="Times New Roman"/>
-          <w:bdr w:val="none" w:sz="0" w:space="0" w:color="auto"/>
-        </w:rPr>
-      </w:pPr>
-      <w:r>
-        <w:rPr>
-          <w:rFonts w:eastAsia="Times New Roman" w:cs="Times New Roman"/>
-          <w:bdr w:val="none" w:sz="0" w:space="0" w:color="auto"/>
-        </w:rPr>
-        <w:t>In basketball, knowing the defensive strategy of the opponent is one of the things that can help teams strategize their offense. However, defensive strategies are not recorded in the box score, or in play-by-play data. This situation forces teams and scouts to resort to time consuming activities, such as watching games and tapes</w:t>
-      </w:r>
-      <w:r>
-        <w:rPr>
-          <w:rFonts w:eastAsia="Times New Roman" w:cs="Times New Roman"/>
-          <w:bdr w:val="none" w:sz="0" w:space="0" w:color="auto"/>
-        </w:rPr>
-        <w:t xml:space="preserve">. </w:t>
-      </w:r>
-      <w:r>
-        <w:rPr>
-          <w:rFonts w:eastAsia="Times New Roman" w:cs="Times New Roman"/>
-          <w:bdr w:val="none" w:sz="0" w:space="0" w:color="auto"/>
-        </w:rPr>
-        <w:t xml:space="preserve">In 2013, NBA has entered the big data scene upon the installation of </w:t>
-      </w:r>
-      <w:proofErr w:type="spellStart"/>
-      <w:r>
-        <w:rPr>
-          <w:rFonts w:eastAsia="Times New Roman" w:cs="Times New Roman"/>
-          <w:bdr w:val="none" w:sz="0" w:space="0" w:color="auto"/>
-        </w:rPr>
-        <w:t>SportVU</w:t>
-      </w:r>
-      <w:proofErr w:type="spellEnd"/>
-      <w:r>
-        <w:rPr>
-          <w:rFonts w:eastAsia="Times New Roman" w:cs="Times New Roman"/>
-          <w:bdr w:val="none" w:sz="0" w:space="0" w:color="auto"/>
-        </w:rPr>
-        <w:t xml:space="preserve"> cameras to all NBA arenas. </w:t>
-      </w:r>
-      <w:proofErr w:type="spellStart"/>
-      <w:r>
-        <w:rPr>
-          <w:rFonts w:eastAsia="Times New Roman" w:cs="Times New Roman"/>
-          <w:bdr w:val="none" w:sz="0" w:space="0" w:color="auto"/>
-        </w:rPr>
-        <w:t>SportVU</w:t>
-      </w:r>
-      <w:proofErr w:type="spellEnd"/>
-      <w:r>
-        <w:rPr>
-          <w:rFonts w:eastAsia="Times New Roman" w:cs="Times New Roman"/>
-          <w:bdr w:val="none" w:sz="0" w:space="0" w:color="auto"/>
-        </w:rPr>
-        <w:t xml:space="preserve"> cameras track players at a rate of 25 frames a second, enabling detailed analyses of player movement patterns. Since then, several studies have used the </w:t>
-      </w:r>
-      <w:proofErr w:type="spellStart"/>
-      <w:r>
-        <w:rPr>
-          <w:rFonts w:eastAsia="Times New Roman" w:cs="Times New Roman"/>
-          <w:bdr w:val="none" w:sz="0" w:space="0" w:color="auto"/>
-        </w:rPr>
-        <w:t>SportVU</w:t>
-      </w:r>
-      <w:proofErr w:type="spellEnd"/>
-      <w:r>
-        <w:rPr>
-          <w:rFonts w:eastAsia="Times New Roman" w:cs="Times New Roman"/>
-          <w:bdr w:val="none" w:sz="0" w:space="0" w:color="auto"/>
-        </w:rPr>
-        <w:t xml:space="preserve"> data to better understand the game. However, most of the studies focused on investigating the offensive strategies of teams and building metrics for offense, and some studies that investigated defensive efficiency of players.</w:t>
-      </w:r>
-      <w:r>
-        <w:rPr>
-          <w:rFonts w:eastAsia="Times New Roman" w:cs="Times New Roman"/>
-          <w:bdr w:val="none" w:sz="0" w:space="0" w:color="auto"/>
-        </w:rPr>
-        <w:t xml:space="preserve"> </w:t>
-      </w:r>
-      <w:r>
-        <w:rPr>
-          <w:rFonts w:eastAsia="Times New Roman" w:cs="Times New Roman"/>
-          <w:bdr w:val="none" w:sz="0" w:space="0" w:color="auto"/>
-        </w:rPr>
-        <w:t xml:space="preserve">This study presents five SVM (RBF kernel) classifiers trained with features extracted from the </w:t>
-      </w:r>
-      <w:proofErr w:type="spellStart"/>
-      <w:r>
-        <w:rPr>
-          <w:rFonts w:eastAsia="Times New Roman" w:cs="Times New Roman"/>
-          <w:bdr w:val="none" w:sz="0" w:space="0" w:color="auto"/>
-        </w:rPr>
-        <w:t>SportVU</w:t>
-      </w:r>
-      <w:proofErr w:type="spellEnd"/>
-      <w:r>
-        <w:rPr>
-          <w:rFonts w:eastAsia="Times New Roman" w:cs="Times New Roman"/>
-          <w:bdr w:val="none" w:sz="0" w:space="0" w:color="auto"/>
-        </w:rPr>
-        <w:t xml:space="preserve"> data in order to classify zone defense and man to man defense plays. Five experiments were performed, using individual based features and team based features. One experiment applied feature selection by using L1-Based Feature Selection with Linear SVM as the estimator. Almost all models generally perform well. The model with a combination of team and individual based features (8 team based features and 5 excess </w:t>
-      </w:r>
-      <w:proofErr w:type="spellStart"/>
-      <w:r>
-        <w:rPr>
-          <w:rFonts w:eastAsia="Times New Roman" w:cs="Times New Roman"/>
-          <w:bdr w:val="none" w:sz="0" w:space="0" w:color="auto"/>
-        </w:rPr>
-        <w:t>Voronoi</w:t>
-      </w:r>
-      <w:proofErr w:type="spellEnd"/>
-      <w:r>
-        <w:rPr>
-          <w:rFonts w:eastAsia="Times New Roman" w:cs="Times New Roman"/>
-          <w:bdr w:val="none" w:sz="0" w:space="0" w:color="auto"/>
-        </w:rPr>
-        <w:t xml:space="preserve"> area from defenders) was seen as the best performer among all models, with a G-mean score of </w:t>
-      </w:r>
-      <w:r>
-        <w:rPr>
-          <w:rFonts w:eastAsia="Times New Roman" w:cs="Times New Roman"/>
-          <w:bdr w:val="none" w:sz="0" w:space="0" w:color="auto"/>
-        </w:rPr>
-        <w:t>0.9293</w:t>
-      </w:r>
-      <w:r>
-        <w:rPr>
-          <w:rFonts w:eastAsia="Times New Roman" w:cs="Times New Roman"/>
-          <w:bdr w:val="none" w:sz="0" w:space="0" w:color="auto"/>
-        </w:rPr>
-        <w:t xml:space="preserve">. This study can become a component towards the development of an automatic game analysis tool using the </w:t>
-      </w:r>
-      <w:proofErr w:type="spellStart"/>
-      <w:r>
-        <w:rPr>
-          <w:rFonts w:eastAsia="Times New Roman" w:cs="Times New Roman"/>
-          <w:bdr w:val="none" w:sz="0" w:space="0" w:color="auto"/>
-        </w:rPr>
-        <w:t>SportVU</w:t>
-      </w:r>
-      <w:proofErr w:type="spellEnd"/>
-      <w:r>
-        <w:rPr>
-          <w:rFonts w:eastAsia="Times New Roman" w:cs="Times New Roman"/>
-          <w:bdr w:val="none" w:sz="0" w:space="0" w:color="auto"/>
-        </w:rPr>
-        <w:t xml:space="preserve"> data, as this can give information about the defense plays that the NBA teams ran, without the need of watching every game.</w:t>
-      </w:r>
-    </w:p>
-    <w:p>
-      <w:pPr>
-        <w:pStyle w:val="NoSpacing"/>
-        <w:jc w:val="both"/>
-      </w:pPr>
-    </w:p>
-    <w:p>
-      <w:pPr>
-        <w:pStyle w:val="NoSpacing"/>
-        <w:jc w:val="both"/>
-        <w:rPr>
-          <w:i/>
-          <w:iCs/>
-        </w:rPr>
-      </w:pPr>
-      <w:r>
-        <w:t xml:space="preserve">Keywords: </w:t>
-      </w:r>
-      <w:r>
-        <w:rPr>
-          <w:i/>
-          <w:iCs/>
-        </w:rPr>
-        <w:t xml:space="preserve">Basketball defense, </w:t>
-      </w:r>
-      <w:proofErr w:type="spellStart"/>
-      <w:r>
-        <w:rPr>
-          <w:i/>
-          <w:iCs/>
-        </w:rPr>
-        <w:t>SportVU</w:t>
-      </w:r>
-      <w:proofErr w:type="spellEnd"/>
-      <w:r>
-        <w:rPr>
-          <w:i/>
-          <w:iCs/>
-        </w:rPr>
-        <w:t>, SVM</w:t>
-      </w:r>
-      <w:r>
-        <w:rPr>
-          <w:i/>
-          <w:iCs/>
-        </w:rPr>
-        <w:t>, Feature Selection</w:t>
-      </w:r>
-      <w:r>
-        <w:rPr>
-          <w:i/>
-          <w:iCs/>
-        </w:rPr>
-        <w:br w:type="page"/>
-      </w:r>
-    </w:p>
-    <w:p>
-      <w:pPr>
-        <w:pStyle w:val="NoSpacing"/>
-        <w:jc w:val="both"/>
-        <w:rPr>
-          <w:b/>
-          <w:bCs/>
-          <w:sz w:val="28"/>
-          <w:szCs w:val="28"/>
-        </w:rPr>
-      </w:pPr>
-      <w:r>
-        <w:rPr>
-          <w:b/>
-          <w:bCs/>
-          <w:sz w:val="28"/>
-          <w:szCs w:val="28"/>
-        </w:rPr>
-        <w:lastRenderedPageBreak/>
         <w:t>TABLE OF CONTENTS</w:t>
       </w:r>
+      <w:bookmarkStart w:id="0" w:name="_GoBack"/>
+      <w:bookmarkEnd w:id="0"/>
     </w:p>
     <w:p>
       <w:pPr>
@@ -3436,7 +3257,10 @@
       </w:r>
       <w:proofErr w:type="spellEnd"/>
       <w:r>
-        <w:t xml:space="preserve">, &amp; Horton, 2017). A combination of these types of defense are called hybrid zones or junk defense, where some players do man-to-man while others do zone defense (Parker, 2015). One example of junk defense is the box-and-one (4 </w:t>
+        <w:t>, &amp; Horton, 2017). A combination of these types of defense are called hybrid zones or junk defense, where some players do man-to-man while others do zone defense (Parker, 2015). One example of junk defense is the box-and-one (</w:t>
+      </w:r>
+      <w:r>
+        <w:t xml:space="preserve">four </w:t>
       </w:r>
       <w:proofErr w:type="gramStart"/>
       <w:r>
@@ -3444,7 +3268,16 @@
       </w:r>
       <w:proofErr w:type="gramEnd"/>
       <w:r>
-        <w:t xml:space="preserve"> form a box like zone while 1 player follows his man throughout). </w:t>
+        <w:t xml:space="preserve"> </w:t>
+      </w:r>
+      <w:r>
+        <w:t xml:space="preserve">form a box like zone while </w:t>
+      </w:r>
+      <w:r>
+        <w:t>one</w:t>
+      </w:r>
+      <w:r>
+        <w:t xml:space="preserve"> player follows his man throughout). </w:t>
       </w:r>
       <w:r>
         <w:rPr>
@@ -3477,6 +3310,7 @@
         <w:rPr>
           <w:noProof/>
         </w:rPr>
+        <w:lastRenderedPageBreak/>
         <w:drawing>
           <wp:inline distT="0" distB="0" distL="0" distR="0" wp14:anchorId="1D5A8D8F" wp14:editId="51BED947">
             <wp:extent cx="2238375" cy="990600"/>
@@ -3533,219 +3367,201 @@
         <w:jc w:val="center"/>
       </w:pPr>
       <w:r>
+        <w:t xml:space="preserve">Figure </w:t>
+      </w:r>
+      <w:r>
+        <w:t>2.</w:t>
+      </w:r>
+      <w:r>
+        <w:t>1. Venn diagram of the defensive plays. Junk defense is a combination of man-to-man and zone defense.</w:t>
+      </w:r>
+    </w:p>
+    <w:p>
+      <w:pPr>
+        <w:pStyle w:val="NoSpacing"/>
+        <w:jc w:val="both"/>
+      </w:pPr>
+    </w:p>
+    <w:p>
+      <w:pPr>
+        <w:pStyle w:val="NoSpacing"/>
+        <w:ind w:firstLine="720"/>
+        <w:jc w:val="both"/>
+      </w:pPr>
+      <w:r>
+        <w:t xml:space="preserve">The articles by Parker (2015) and </w:t>
+      </w:r>
+      <w:proofErr w:type="spellStart"/>
+      <w:r>
+        <w:t>Zillgitt</w:t>
+      </w:r>
+      <w:proofErr w:type="spellEnd"/>
+      <w:r>
+        <w:t xml:space="preserve"> (2012) discuss as to how and why NBA teams frequently use man-to-man defense or junk defense than pure zone defense. For years, NBA did not allow zone defense. Players, when caught by referees not actively guarding any player, gets called for an illegal defense violation (Parker, 2015).  NBA has now allowed zone defense, but the defensive three second violation (NBA, 2013b, p. 36) makes it difficult for teams to execute zone defense. This means that NBA teams rarely play pure zone defense in the NBA.</w:t>
+      </w:r>
+    </w:p>
+    <w:p>
+      <w:pPr>
+        <w:pStyle w:val="NoSpacing"/>
+        <w:jc w:val="both"/>
+      </w:pPr>
+    </w:p>
+    <w:p>
+      <w:pPr>
+        <w:pStyle w:val="NoSpacing"/>
+        <w:jc w:val="both"/>
+      </w:pPr>
+      <w:r>
+        <w:t xml:space="preserve">2.1.3 </w:t>
+      </w:r>
+      <w:r>
+        <w:t>Box Score</w:t>
+      </w:r>
+    </w:p>
+    <w:p>
+      <w:pPr>
+        <w:pStyle w:val="NoSpacing"/>
+        <w:ind w:firstLine="720"/>
+        <w:jc w:val="both"/>
+      </w:pPr>
+      <w:r>
+        <w:t>A</w:t>
+      </w:r>
+      <w:r>
+        <w:t xml:space="preserve"> box score is a summary of an NBA game, displaying the major statistical categories for every player of both teams</w:t>
+      </w:r>
+      <w:r>
+        <w:t xml:space="preserve"> (</w:t>
+      </w:r>
+      <w:r>
+        <w:t xml:space="preserve">NBA, </w:t>
+      </w:r>
+      <w:r>
+        <w:t>2001)</w:t>
+      </w:r>
+      <w:r>
+        <w:t>. Major statistical categories denoted with abbreviations are defined as follows: (a) MIN means minutes played; (b) FGM means field goals made in the 2-point and 3-point area; (c) FGA means field goals attempted in the 2-point and 3-point area; (d) FTM means free throws made; (e) FTA means free throws attempted; (f) OFF means offensive rebounds; (g) DEF means defensive rebounds; (h) TOT means the sum of offensive and defensive rebounds; (</w:t>
+      </w:r>
+      <w:proofErr w:type="spellStart"/>
+      <w:r>
+        <w:t>i</w:t>
+      </w:r>
+      <w:proofErr w:type="spellEnd"/>
+      <w:r>
+        <w:t>) AST means assists; (j) PF means personal fouls; (k) ST means steals; (l) TO means turnovers; (m) PTS means the total points of a player from 2-point field goals, 3-point field goals, and free throws; and (n) TOTALS means team totals.</w:t>
+      </w:r>
+    </w:p>
+    <w:p>
+      <w:pPr>
+        <w:pStyle w:val="NoSpacing"/>
+        <w:ind w:firstLine="720"/>
+        <w:jc w:val="both"/>
+      </w:pPr>
+      <w:r>
+        <w:t>While it is true that the major statistical categories show the summary of the game, however, the statistics are only recorded after a possession ends. It cannot account for the defensive strategy, positioning, and spacing of the players.</w:t>
+      </w:r>
+      <w:r>
+        <w:t xml:space="preserve"> A sample of a box score data can be seen on Appendix A. </w:t>
+      </w:r>
+    </w:p>
+    <w:p>
+      <w:pPr>
+        <w:pStyle w:val="NoSpacing"/>
+        <w:jc w:val="both"/>
+      </w:pPr>
+    </w:p>
+    <w:p>
+      <w:pPr>
+        <w:pStyle w:val="NoSpacing"/>
+        <w:jc w:val="both"/>
+      </w:pPr>
+      <w:r>
+        <w:t xml:space="preserve">2.1.4 </w:t>
+      </w:r>
+      <w:r>
+        <w:t>Play-by-Play data</w:t>
+      </w:r>
+    </w:p>
+    <w:p>
+      <w:pPr>
+        <w:pStyle w:val="NoSpacing"/>
+        <w:ind w:firstLine="720"/>
+        <w:jc w:val="both"/>
+      </w:pPr>
+      <w:r>
+        <w:t>Play-by-play statistics are an expansion of the box score statistics (</w:t>
+      </w:r>
+      <w:proofErr w:type="spellStart"/>
+      <w:r>
+        <w:t>Puranmalka</w:t>
+      </w:r>
+      <w:proofErr w:type="spellEnd"/>
+      <w:r>
+        <w:t>, 2013). It contains the time information about the individual box score statistics. Furthermore, play-by-play statistics contain the following information: (a) times when player substitutions are made, (b) counter-party in the individual box score statistics, (c) type of field goal attempted (jumper, dunk, or lay-up), (d) times during possession changes. Although the time when shots, steals, and other box score statistics happened, it still could not account for the defensive strategy, positioning, and spacing of the players since the location of the players are not recorded in this statistic. Thus, this data could not give information as to which defensive play the teams executed throughout the game.</w:t>
+      </w:r>
+      <w:r>
+        <w:t xml:space="preserve"> A sample of a Play-by-Play data can be seen on Appendix B.</w:t>
+      </w:r>
+    </w:p>
+    <w:p>
+      <w:pPr>
+        <w:pStyle w:val="NoSpacing"/>
+        <w:jc w:val="both"/>
+      </w:pPr>
+    </w:p>
+    <w:p>
+      <w:pPr>
+        <w:pStyle w:val="NoSpacing"/>
+        <w:jc w:val="both"/>
+        <w:rPr>
+          <w:bCs/>
+        </w:rPr>
+      </w:pPr>
+      <w:r>
+        <w:t xml:space="preserve">2.2 </w:t>
+      </w:r>
+      <w:r>
+        <w:rPr>
+          <w:bCs/>
+        </w:rPr>
+        <w:t>Player Tracking data (</w:t>
+      </w:r>
+      <w:proofErr w:type="spellStart"/>
+      <w:r>
+        <w:rPr>
+          <w:bCs/>
+        </w:rPr>
+        <w:t>SportVU</w:t>
+      </w:r>
+      <w:proofErr w:type="spellEnd"/>
+      <w:r>
+        <w:rPr>
+          <w:bCs/>
+        </w:rPr>
+        <w:t xml:space="preserve"> data) and Related Studies</w:t>
+      </w:r>
+    </w:p>
+    <w:p>
+      <w:pPr>
+        <w:pStyle w:val="NoSpacing"/>
+        <w:ind w:firstLine="720"/>
+        <w:jc w:val="both"/>
+        <w:rPr>
+          <w:bCs/>
+        </w:rPr>
+      </w:pPr>
+      <w:r>
+        <w:rPr>
+          <w:bCs/>
+        </w:rPr>
+        <w:t xml:space="preserve">Basketball is a spatial and temporal sport. One of the limitations of the traditional and play-by-play data is that it does not capture the entire moment that happened on the court in </w:t>
+      </w:r>
+      <w:r>
+        <w:rPr>
+          <w:bCs/>
+        </w:rPr>
         <w:lastRenderedPageBreak/>
-        <w:t xml:space="preserve">Figure </w:t>
-      </w:r>
-      <w:r>
-        <w:t>2.</w:t>
-      </w:r>
-      <w:r>
-        <w:t>1. Venn diagram of the defensive plays. Junk defense is a combination of man-to-man and zone defense.</w:t>
-      </w:r>
-    </w:p>
-    <w:p>
-      <w:pPr>
-        <w:pStyle w:val="NoSpacing"/>
-        <w:jc w:val="both"/>
-      </w:pPr>
-    </w:p>
-    <w:p>
-      <w:pPr>
-        <w:pStyle w:val="NoSpacing"/>
-        <w:ind w:firstLine="720"/>
-        <w:jc w:val="both"/>
-      </w:pPr>
-      <w:r>
-        <w:t xml:space="preserve">The articles by Parker (2015) and </w:t>
-      </w:r>
-      <w:proofErr w:type="spellStart"/>
-      <w:r>
-        <w:t>Zillgitt</w:t>
-      </w:r>
-      <w:proofErr w:type="spellEnd"/>
-      <w:r>
-        <w:t xml:space="preserve"> (2012) discuss as to how and why NBA teams frequently use man-to-man defense or junk defense than pure zone defense. For years, NBA did not allow zone defense. Players, when caught by referees not actively guarding any player, gets called for an illegal defense violation (Parker, 2015).  NBA has now allowed zone defense, but the defensive three second violation (NBA, 2013b, p. 36) makes it difficult for teams to execute zone defense. This means that NBA teams rarely play pure zone defense in the NBA.</w:t>
-      </w:r>
-    </w:p>
-    <w:p>
-      <w:pPr>
-        <w:pStyle w:val="NoSpacing"/>
-        <w:jc w:val="both"/>
-      </w:pPr>
-    </w:p>
-    <w:p>
-      <w:pPr>
-        <w:pStyle w:val="NoSpacing"/>
-        <w:jc w:val="both"/>
-      </w:pPr>
-      <w:r>
-        <w:t xml:space="preserve">2.1.3 </w:t>
-      </w:r>
-      <w:r>
-        <w:t>Box Score</w:t>
-      </w:r>
-    </w:p>
-    <w:p>
-      <w:pPr>
-        <w:pStyle w:val="NoSpacing"/>
-        <w:ind w:firstLine="720"/>
-        <w:jc w:val="both"/>
-      </w:pPr>
-      <w:r>
-        <w:t>A</w:t>
-      </w:r>
-      <w:r>
-        <w:t xml:space="preserve"> box score is a summary of an NBA game, displaying the major statistical categories for every player of both teams</w:t>
-      </w:r>
-      <w:r>
-        <w:t xml:space="preserve"> </w:t>
-      </w:r>
-      <w:r>
-        <w:t>(</w:t>
-      </w:r>
-      <w:r>
-        <w:t xml:space="preserve">NBA, </w:t>
-      </w:r>
-      <w:r>
-        <w:t>2001)</w:t>
-      </w:r>
-      <w:r>
-        <w:t>. Major statistical categories denoted with abbreviations are defined as follows: (a) MIN means minutes played; (b) FGM means field goals made in the 2-point and 3-point area; (c) FGA means field goals attempted in the 2-point and 3-point area; (d) FTM means free throws made; (e) FTA means free throws attempted; (f) OFF means offensive rebounds; (g) DEF means defensive rebounds; (h) TOT means the sum of offensive and defensive rebounds; (</w:t>
-      </w:r>
-      <w:proofErr w:type="spellStart"/>
-      <w:r>
-        <w:t>i</w:t>
-      </w:r>
-      <w:proofErr w:type="spellEnd"/>
-      <w:r>
-        <w:t>) AST means assists; (j) PF means personal fouls; (k) ST means steals; (l) TO means turnovers; (m) PTS means the total points of a player from 2-point field goals, 3-point field goals, and free throws; and (n) TOTALS means team totals.</w:t>
-      </w:r>
-    </w:p>
-    <w:p>
-      <w:pPr>
-        <w:pStyle w:val="NoSpacing"/>
-        <w:ind w:firstLine="720"/>
-        <w:jc w:val="both"/>
-      </w:pPr>
-      <w:r>
-        <w:t>While it is true that the major statistical categories show the summary of the game, however, the statistics are only recorded after a possession ends. It cannot account for the defensive strategy, positioning, and spacing of the players.</w:t>
-      </w:r>
-    </w:p>
-    <w:p>
-      <w:pPr>
-        <w:pStyle w:val="NoSpacing"/>
-        <w:jc w:val="center"/>
-      </w:pPr>
-      <w:r>
-        <w:rPr>
-          <w:color w:val="FF0000"/>
-        </w:rPr>
-        <w:t>INSERT SAMPLE BOX SCORE DATA</w:t>
-      </w:r>
-    </w:p>
-    <w:p>
-      <w:pPr>
-        <w:pStyle w:val="NoSpacing"/>
-        <w:jc w:val="both"/>
-      </w:pPr>
-    </w:p>
-    <w:p>
-      <w:pPr>
-        <w:pStyle w:val="NoSpacing"/>
-        <w:jc w:val="both"/>
-      </w:pPr>
-      <w:r>
-        <w:t xml:space="preserve">2.1.4 </w:t>
-      </w:r>
-      <w:r>
-        <w:t>Play-by-Play data</w:t>
-      </w:r>
-    </w:p>
-    <w:p>
-      <w:pPr>
-        <w:pStyle w:val="NoSpacing"/>
-        <w:ind w:firstLine="720"/>
-        <w:jc w:val="both"/>
-      </w:pPr>
-      <w:r>
-        <w:t>Play-by-play statistics are an expansion of the box score statistics (</w:t>
-      </w:r>
-      <w:proofErr w:type="spellStart"/>
-      <w:r>
-        <w:t>Puranmalka</w:t>
-      </w:r>
-      <w:proofErr w:type="spellEnd"/>
-      <w:r>
-        <w:t>, 2013). It contains the time information about the individual box score statistics. Furthermore, play-by-play statistics contain the following information: (a) times when player substitutions are made, (b) counter-party in the individual box score statistics, (c) type of field goal attempted (jumper, dunk, or lay-up), (d) times during possession changes. Although the time when shots, steals, and other box score statistics happened, it still could not account for the defensive strategy, positioning, and spacing of the players since the location of the players are not recorded in this statistic. Thus, this data could not give information as to which defensive play the teams executed throughout the game.</w:t>
-      </w:r>
-    </w:p>
-    <w:p>
-      <w:pPr>
-        <w:pStyle w:val="NoSpacing"/>
-        <w:jc w:val="center"/>
-        <w:rPr>
-          <w:color w:val="FF0000"/>
-        </w:rPr>
-      </w:pPr>
-      <w:r>
-        <w:rPr>
-          <w:color w:val="FF0000"/>
-        </w:rPr>
-        <w:t>INSERT</w:t>
-      </w:r>
-      <w:r>
-        <w:rPr>
-          <w:color w:val="FF0000"/>
-        </w:rPr>
-        <w:t xml:space="preserve"> PLAY BY PLAY STATISTICS WITH BOX SCORE REFERENCE</w:t>
-      </w:r>
-    </w:p>
-    <w:p>
-      <w:pPr>
-        <w:pStyle w:val="NoSpacing"/>
-        <w:jc w:val="both"/>
-        <w:rPr>
-          <w:bCs/>
-        </w:rPr>
-      </w:pPr>
-      <w:r>
-        <w:t xml:space="preserve">2.2 </w:t>
-      </w:r>
-      <w:r>
-        <w:rPr>
-          <w:bCs/>
-        </w:rPr>
-        <w:t>Player Tracking data (</w:t>
-      </w:r>
-      <w:proofErr w:type="spellStart"/>
-      <w:r>
-        <w:rPr>
-          <w:bCs/>
-        </w:rPr>
-        <w:t>SportVU</w:t>
-      </w:r>
-      <w:proofErr w:type="spellEnd"/>
-      <w:r>
-        <w:rPr>
-          <w:bCs/>
-        </w:rPr>
-        <w:t xml:space="preserve"> data) and Related Studies</w:t>
-      </w:r>
-    </w:p>
-    <w:p>
-      <w:pPr>
-        <w:pStyle w:val="NoSpacing"/>
-        <w:ind w:firstLine="720"/>
-        <w:jc w:val="both"/>
-        <w:rPr>
-          <w:bCs/>
-        </w:rPr>
-      </w:pPr>
-      <w:r>
-        <w:rPr>
-          <w:bCs/>
-        </w:rPr>
-        <w:t>Basketball is a spatial and temporal sport. One of the limitations of the traditional and play-by-play data is that it does not capture the entire moment that happened on the court in terms of space. Furthermore, the data recorded and quantified are the things that happened at the end of a possession, such as steals, rebounds, turnovers, fouls, blocks, assists, and shot attempts.</w:t>
+        <w:t>terms of space. Furthermore, the data recorded and quantified are the things that happened at the end of a possession, such as steals, rebounds, turnovers, fouls, blocks, assists, and shot attempts.</w:t>
       </w:r>
     </w:p>
     <w:p>
@@ -3833,20 +3649,288 @@
         <w:rPr>
           <w:bCs/>
         </w:rPr>
-        <w:t xml:space="preserve"> et al, 2012). This means that every play in the play-by-play data corresponds </w:t>
-      </w:r>
+        <w:t xml:space="preserve"> et al, 2012). This means that every play in the play-by-play data corresponds to a set of movements from the </w:t>
+      </w:r>
+      <w:proofErr w:type="spellStart"/>
       <w:r>
         <w:rPr>
           <w:bCs/>
         </w:rPr>
+        <w:t>SportVU</w:t>
+      </w:r>
+      <w:proofErr w:type="spellEnd"/>
+      <w:r>
+        <w:rPr>
+          <w:bCs/>
+        </w:rPr>
+        <w:t xml:space="preserve"> data. These sets of movements that correspond to the play-by-play data are called moments. Hence, the player tracking data generated by </w:t>
+      </w:r>
+      <w:proofErr w:type="spellStart"/>
+      <w:r>
+        <w:rPr>
+          <w:bCs/>
+        </w:rPr>
+        <w:t>SportVU</w:t>
+      </w:r>
+      <w:proofErr w:type="spellEnd"/>
+      <w:r>
+        <w:rPr>
+          <w:bCs/>
+        </w:rPr>
+        <w:t xml:space="preserve"> is able to record the entire game’s player and ball location.</w:t>
+      </w:r>
+    </w:p>
+    <w:p>
+      <w:pPr>
+        <w:pStyle w:val="NoSpacing"/>
+        <w:ind w:firstLine="720"/>
+        <w:jc w:val="both"/>
+        <w:rPr>
+          <w:bCs/>
+        </w:rPr>
+      </w:pPr>
+      <w:r>
+        <w:rPr>
+          <w:bCs/>
+        </w:rPr>
+        <w:t xml:space="preserve">Several studies have used the player tracking data to detect basketball plays. Wang and </w:t>
+      </w:r>
+      <w:proofErr w:type="spellStart"/>
+      <w:r>
+        <w:rPr>
+          <w:bCs/>
+        </w:rPr>
+        <w:t>Zemel</w:t>
+      </w:r>
+      <w:proofErr w:type="spellEnd"/>
+      <w:r>
+        <w:rPr>
+          <w:bCs/>
+        </w:rPr>
+        <w:t xml:space="preserve"> (2016) used the </w:t>
+      </w:r>
+      <w:proofErr w:type="spellStart"/>
+      <w:r>
+        <w:rPr>
+          <w:bCs/>
+        </w:rPr>
+        <w:t>SportVU</w:t>
+      </w:r>
+      <w:proofErr w:type="spellEnd"/>
+      <w:r>
+        <w:rPr>
+          <w:bCs/>
+        </w:rPr>
+        <w:t xml:space="preserve"> data to classify offensive plays in the NBA using a variant of Recurrent Neural Networks (RNN) called Long Short Term Memory (LSTM) Networks. The task of classifying NBA plays is the same with action recognition. Using the </w:t>
+      </w:r>
+      <w:proofErr w:type="spellStart"/>
+      <w:r>
+        <w:rPr>
+          <w:bCs/>
+        </w:rPr>
+        <w:t>SportVU</w:t>
+      </w:r>
+      <w:proofErr w:type="spellEnd"/>
+      <w:r>
+        <w:rPr>
+          <w:bCs/>
+        </w:rPr>
+        <w:t xml:space="preserve"> data, they were able to generate a pictorial representation of an action by mapping out the {X, Y} coordinates of the offensive team for a certain periods of time. The generated images were the</w:t>
+      </w:r>
+      <w:r>
+        <w:rPr>
+          <w:bCs/>
+        </w:rPr>
+        <w:t xml:space="preserve">n used as inputs for the LSTM. </w:t>
+      </w:r>
+    </w:p>
+    <w:p>
+      <w:pPr>
+        <w:pStyle w:val="NoSpacing"/>
+        <w:ind w:firstLine="720"/>
+        <w:jc w:val="both"/>
+        <w:rPr>
+          <w:bCs/>
+        </w:rPr>
+      </w:pPr>
+      <w:proofErr w:type="spellStart"/>
+      <w:r>
+        <w:rPr>
+          <w:bCs/>
+        </w:rPr>
+        <w:t>Wiens</w:t>
+      </w:r>
+      <w:proofErr w:type="spellEnd"/>
+      <w:r>
+        <w:rPr>
+          <w:bCs/>
+        </w:rPr>
+        <w:t xml:space="preserve"> et al (2014) created an SVM classifier that can recognize whether an on-ball screen occurred when 2 players (the ball handler, and another teammate) are closest to each other: this is known as the “screen moment”. They segmented the </w:t>
+      </w:r>
+      <w:proofErr w:type="spellStart"/>
+      <w:r>
+        <w:rPr>
+          <w:bCs/>
+        </w:rPr>
+        <w:t>SportVU</w:t>
+      </w:r>
+      <w:proofErr w:type="spellEnd"/>
+      <w:r>
+        <w:rPr>
+          <w:bCs/>
+        </w:rPr>
+        <w:t xml:space="preserve"> data into short periods of time called actions. Segmenting the data into actions was done by examining every frame against a set of criteria described in their rule-based algorithm. Average action time is about 1.5 seconds. For each action, the pairwise distances between the ball-handler, screener, and defender were obtained. To extract features, the action was split into two halves: the approach and the departure. The approach happens when the ball-handler and the screener are moving towards each other while departure happens after - when the ball-handler is moving past the screener. The other features represent the velocity of the players involved in a screen in relation to each other. Data point was labeled as +1 if a ball screen happened while -1 if there was no ball screen. They built a Support Vector Machine (SVM) classifier to determine whether a screen happened or not in that action.</w:t>
+      </w:r>
+    </w:p>
+    <w:p>
+      <w:pPr>
+        <w:pStyle w:val="NoSpacing"/>
+        <w:ind w:firstLine="720"/>
+        <w:jc w:val="both"/>
+        <w:rPr>
+          <w:bCs/>
+        </w:rPr>
+      </w:pPr>
+      <w:r>
+        <w:rPr>
+          <w:bCs/>
+        </w:rPr>
+        <w:t xml:space="preserve">McIntyre et al (2016) used the output data, identified on ball screens from the </w:t>
+      </w:r>
+      <w:proofErr w:type="spellStart"/>
+      <w:r>
+        <w:rPr>
+          <w:bCs/>
+        </w:rPr>
+        <w:t>SportVU</w:t>
+      </w:r>
+      <w:proofErr w:type="spellEnd"/>
+      <w:r>
+        <w:rPr>
+          <w:bCs/>
+        </w:rPr>
+        <w:t xml:space="preserve"> data, of the previous work by </w:t>
+      </w:r>
+      <w:proofErr w:type="spellStart"/>
+      <w:r>
+        <w:rPr>
+          <w:bCs/>
+        </w:rPr>
+        <w:t>Wiens</w:t>
+      </w:r>
+      <w:proofErr w:type="spellEnd"/>
+      <w:r>
+        <w:rPr>
+          <w:bCs/>
+        </w:rPr>
+        <w:t xml:space="preserve"> et al (2014) as their input data in order to classify the defensive scheme of the defending team on the on ball screen. For each example, features were extracted based on the pairwise distances between the ball handler, on ball defender, ball screener, and the screener defender. From the set of pairwise distances, called time series signal, summary statistics were selected as features. However, the time series signal varied in length for each example. Some examples had longer time series signal length than other examples. In order to obtain a fixed time length for all examples, the examples were divided into ten equal length segments, and features were extracted from each segment to incorporate temporal information. Features extracted were summary statistics describing the signal (e.g., Histogram of each segment, slope, and the </w:t>
+      </w:r>
+      <w:proofErr w:type="spellStart"/>
+      <w:r>
+        <w:rPr>
+          <w:bCs/>
+        </w:rPr>
+        <w:t>quantiles</w:t>
+      </w:r>
+      <w:proofErr w:type="spellEnd"/>
+      <w:r>
+        <w:rPr>
+          <w:bCs/>
+        </w:rPr>
+        <w:t xml:space="preserve"> of each segment). These features were concatenated, resulting into a fixed length feature vector for each example. While this takes into account the defensive strategy of the defending team, it only takes into account the players who got involved in defending the on ball screen: namely the defender of the ball handler, and the defender of the screener. This does not take into account the defensive pl</w:t>
+      </w:r>
+      <w:r>
+        <w:rPr>
+          <w:bCs/>
+        </w:rPr>
+        <w:t>ay at a team level perspective.</w:t>
+      </w:r>
+    </w:p>
+    <w:p>
+      <w:pPr>
+        <w:pStyle w:val="NoSpacing"/>
+        <w:ind w:firstLine="720"/>
+        <w:jc w:val="both"/>
+        <w:rPr>
+          <w:bCs/>
+        </w:rPr>
+      </w:pPr>
+      <w:proofErr w:type="spellStart"/>
+      <w:r>
+        <w:rPr>
+          <w:bCs/>
+        </w:rPr>
         <w:lastRenderedPageBreak/>
-        <w:t xml:space="preserve">to a set of movements from the </w:t>
+        <w:t>Kempe</w:t>
+      </w:r>
+      <w:proofErr w:type="spellEnd"/>
+      <w:r>
+        <w:rPr>
+          <w:bCs/>
+        </w:rPr>
+        <w:t xml:space="preserve">, </w:t>
       </w:r>
       <w:proofErr w:type="spellStart"/>
       <w:r>
         <w:rPr>
           <w:bCs/>
         </w:rPr>
+        <w:t>Grunz</w:t>
+      </w:r>
+      <w:proofErr w:type="spellEnd"/>
+      <w:r>
+        <w:rPr>
+          <w:bCs/>
+        </w:rPr>
+        <w:t xml:space="preserve">, &amp; </w:t>
+      </w:r>
+      <w:proofErr w:type="spellStart"/>
+      <w:r>
+        <w:rPr>
+          <w:bCs/>
+        </w:rPr>
+        <w:t>Memmert</w:t>
+      </w:r>
+      <w:proofErr w:type="spellEnd"/>
+      <w:r>
+        <w:rPr>
+          <w:bCs/>
+        </w:rPr>
+        <w:t xml:space="preserve"> (2014), on the other hand, tracked players movements using the </w:t>
+      </w:r>
+      <w:proofErr w:type="spellStart"/>
+      <w:r>
+        <w:rPr>
+          <w:bCs/>
+        </w:rPr>
+        <w:t>Ubisense</w:t>
+      </w:r>
+      <w:proofErr w:type="spellEnd"/>
+      <w:r>
+        <w:rPr>
+          <w:bCs/>
+        </w:rPr>
+        <w:t xml:space="preserve"> Tracking System and obtained a </w:t>
+      </w:r>
+      <w:proofErr w:type="spellStart"/>
+      <w:r>
+        <w:rPr>
+          <w:bCs/>
+        </w:rPr>
+        <w:t>spatio</w:t>
+      </w:r>
+      <w:proofErr w:type="spellEnd"/>
+      <w:r>
+        <w:rPr>
+          <w:bCs/>
+        </w:rPr>
+        <w:t xml:space="preserve"> temporal data same as </w:t>
+      </w:r>
+      <w:proofErr w:type="spellStart"/>
+      <w:r>
+        <w:rPr>
+          <w:bCs/>
+        </w:rPr>
         <w:t>SportVU</w:t>
       </w:r>
       <w:proofErr w:type="spellEnd"/>
@@ -3854,13 +3938,119 @@
         <w:rPr>
           <w:bCs/>
         </w:rPr>
-        <w:t xml:space="preserve"> data. These sets of movements that correspond to the play-by-play data are called moments. Hence, the player tracking data generated by </w:t>
+        <w:t xml:space="preserve">. The </w:t>
       </w:r>
       <w:proofErr w:type="spellStart"/>
       <w:r>
         <w:rPr>
           <w:bCs/>
         </w:rPr>
+        <w:t>spatio</w:t>
+      </w:r>
+      <w:proofErr w:type="spellEnd"/>
+      <w:r>
+        <w:rPr>
+          <w:bCs/>
+        </w:rPr>
+        <w:t xml:space="preserve"> temporal data was used to classify preselected basketball offensive plays (</w:t>
+      </w:r>
+      <w:proofErr w:type="spellStart"/>
+      <w:r>
+        <w:rPr>
+          <w:bCs/>
+        </w:rPr>
+        <w:t>fastbreak</w:t>
+      </w:r>
+      <w:proofErr w:type="spellEnd"/>
+      <w:r>
+        <w:rPr>
+          <w:bCs/>
+        </w:rPr>
+        <w:t xml:space="preserve">, horns, and high pick) using a type of Neural Network called Self Organizing Maps (SOM). The approach by </w:t>
+      </w:r>
+      <w:proofErr w:type="spellStart"/>
+      <w:r>
+        <w:rPr>
+          <w:bCs/>
+        </w:rPr>
+        <w:t>Kempe</w:t>
+      </w:r>
+      <w:proofErr w:type="spellEnd"/>
+      <w:r>
+        <w:rPr>
+          <w:bCs/>
+        </w:rPr>
+        <w:t xml:space="preserve"> et al (2014) in preprocessing the data was different with the method used by </w:t>
+      </w:r>
+      <w:proofErr w:type="spellStart"/>
+      <w:r>
+        <w:rPr>
+          <w:bCs/>
+        </w:rPr>
+        <w:t>Wiens</w:t>
+      </w:r>
+      <w:proofErr w:type="spellEnd"/>
+      <w:r>
+        <w:rPr>
+          <w:bCs/>
+        </w:rPr>
+        <w:t xml:space="preserve"> et al. (2014). In order to remove artefacts, several {</w:t>
+      </w:r>
+      <w:proofErr w:type="spellStart"/>
+      <w:r>
+        <w:rPr>
+          <w:bCs/>
+        </w:rPr>
+        <w:t>x,y</w:t>
+      </w:r>
+      <w:proofErr w:type="spellEnd"/>
+      <w:r>
+        <w:rPr>
+          <w:bCs/>
+        </w:rPr>
+        <w:t>} coordinates of players were averaged to one {</w:t>
+      </w:r>
+      <w:proofErr w:type="spellStart"/>
+      <w:r>
+        <w:rPr>
+          <w:bCs/>
+        </w:rPr>
+        <w:t>x,y</w:t>
+      </w:r>
+      <w:proofErr w:type="spellEnd"/>
+      <w:r>
+        <w:rPr>
+          <w:bCs/>
+        </w:rPr>
+        <w:t xml:space="preserve">} coordinate every second, and in order to synchronize coordinate data, the movements of the other team when playing their offensive play were mirrored, making the left and right movements of both teams when doing </w:t>
+      </w:r>
+      <w:r>
+        <w:rPr>
+          <w:bCs/>
+        </w:rPr>
+        <w:t>their offensive play congruent.</w:t>
+      </w:r>
+    </w:p>
+    <w:p>
+      <w:pPr>
+        <w:pStyle w:val="NoSpacing"/>
+        <w:ind w:firstLine="720"/>
+        <w:jc w:val="both"/>
+        <w:rPr>
+          <w:bCs/>
+        </w:rPr>
+      </w:pPr>
+      <w:r>
+        <w:rPr>
+          <w:bCs/>
+        </w:rPr>
+        <w:t xml:space="preserve">Other studies created novel metrics based on the </w:t>
+      </w:r>
+      <w:proofErr w:type="spellStart"/>
+      <w:r>
+        <w:rPr>
+          <w:bCs/>
+        </w:rPr>
         <w:t>SportVU</w:t>
       </w:r>
       <w:proofErr w:type="spellEnd"/>
@@ -3868,7 +4058,27 @@
         <w:rPr>
           <w:bCs/>
         </w:rPr>
-        <w:t xml:space="preserve"> is able to record the entire game’s player and ball location.</w:t>
+        <w:t xml:space="preserve"> data. </w:t>
+      </w:r>
+      <w:proofErr w:type="spellStart"/>
+      <w:r>
+        <w:rPr>
+          <w:bCs/>
+        </w:rPr>
+        <w:t>Cervone</w:t>
+      </w:r>
+      <w:proofErr w:type="spellEnd"/>
+      <w:r>
+        <w:rPr>
+          <w:bCs/>
+        </w:rPr>
+        <w:t xml:space="preserve"> et al (2014) created a metric called Expected Possession Value (EPV). EPV is an offensive metric at the individual level. EPV “assigns a point value to every tactical option available to a player at each moment of a possession.” This allows analysts to evaluate each decision a player makes. For example, when a player passes the ball to an open man for three, his EPV increases, but when he shoots with two defenders in front of him, his EP</w:t>
+      </w:r>
+      <w:r>
+        <w:rPr>
+          <w:bCs/>
+        </w:rPr>
+        <w:t>V decreases.</w:t>
       </w:r>
     </w:p>
     <w:p>
@@ -3884,21 +4094,21 @@
         <w:rPr>
           <w:bCs/>
         </w:rPr>
-        <w:t xml:space="preserve">Several studies have used the player tracking data to detect basketball plays. Wang and </w:t>
+        <w:t xml:space="preserve">Franks et al (2015b) used the </w:t>
       </w:r>
       <w:proofErr w:type="spellStart"/>
       <w:r>
         <w:rPr>
           <w:bCs/>
         </w:rPr>
-        <w:t>Zemel</w:t>
+        <w:t>SportVU</w:t>
       </w:r>
       <w:proofErr w:type="spellEnd"/>
       <w:r>
         <w:rPr>
           <w:bCs/>
         </w:rPr>
-        <w:t xml:space="preserve"> (2016) used the </w:t>
+        <w:t xml:space="preserve"> data to create Counterpoints - an estimate of the points scored against a particular defender. They built a Hidden Markov Model using the </w:t>
       </w:r>
       <w:proofErr w:type="spellStart"/>
       <w:r>
@@ -3912,7 +4122,31 @@
         <w:rPr>
           <w:bCs/>
         </w:rPr>
-        <w:t xml:space="preserve"> data to classify offensive plays in the NBA using a variant of Recurrent Neural Networks (RNN) called Long Short Term Memory (LSTM) Networks. The task of classifying NBA plays is the same with action recognition. Using the </w:t>
+        <w:t xml:space="preserve"> data to express the evolution of defensive matchups over time. This allowed them to know who is responsible in defending the shooter at any given time. They then took into account the shooting ability of the shooters. They used their model to define their metric. Although this metric accounts for how well an individual defends shooters, counterpoints metric penalizes the defender on the assumption via their defensive matchup. This metric assumes that the defense played man-to-man (Franks et al, 2015a). Thus, this metric did not account for the defensive play ran by the defending team which could have affected their matchup model in determining who really is responsible in defending the shooter (Franks et al, 2015b, p 7, par 4). Using their model, many types of analyses can be conducted. One example is defining defensive entropy. Defensive entropy is defined as “the uncertainty associated with whom a defender is guarding throughout a possession” (Franks et al, 2015a, p 9).  This reflects how active a defender is on court in terms of double teams and switches. Furthermore, their model is theoretically simple to include latent variables and model defender position as a mixture model over possible defensive play in order to infer whether the defenders played man-to-man defense or zone</w:t>
+      </w:r>
+      <w:r>
+        <w:rPr>
+          <w:bCs/>
+        </w:rPr>
+        <w:t xml:space="preserve"> defense (Franks et al, 2015a, </w:t>
+      </w:r>
+      <w:r>
+        <w:rPr>
+          <w:bCs/>
+        </w:rPr>
+        <w:t>p 10,</w:t>
+      </w:r>
+      <w:r>
+        <w:rPr>
+          <w:bCs/>
+        </w:rPr>
+        <w:t xml:space="preserve"> par 1).</w:t>
+      </w:r>
+      <w:r>
+        <w:rPr>
+          <w:bCs/>
+        </w:rPr>
+        <w:t xml:space="preserve"> Table 1.1 shows a summary of studies related to using </w:t>
       </w:r>
       <w:proofErr w:type="spellStart"/>
       <w:r>
@@ -3926,493 +4160,731 @@
         <w:rPr>
           <w:bCs/>
         </w:rPr>
-        <w:t xml:space="preserve"> data, they were able to generate a pictorial representation of an action by mapping out the {X, Y} coordinates of the offensive team for a certain periods of time. The generated images were the</w:t>
-      </w:r>
-      <w:r>
+        <w:t xml:space="preserve"> data.</w:t>
+      </w:r>
+    </w:p>
+    <w:p>
+      <w:pPr>
+        <w:pStyle w:val="NoSpacing"/>
+        <w:jc w:val="center"/>
         <w:rPr>
           <w:bCs/>
         </w:rPr>
-        <w:t xml:space="preserve">n used as inputs for the LSTM. </w:t>
-      </w:r>
-    </w:p>
-    <w:p>
-      <w:pPr>
-        <w:pStyle w:val="NoSpacing"/>
-        <w:ind w:firstLine="720"/>
-        <w:jc w:val="both"/>
+      </w:pPr>
+    </w:p>
+    <w:p>
+      <w:pPr>
+        <w:pStyle w:val="NoSpacing"/>
+        <w:jc w:val="center"/>
         <w:rPr>
           <w:bCs/>
         </w:rPr>
       </w:pPr>
+      <w:r>
+        <w:rPr>
+          <w:bCs/>
+        </w:rPr>
+        <w:t xml:space="preserve">Table 1.1. Problems solved by previous studies that have used the </w:t>
+      </w:r>
       <w:proofErr w:type="spellStart"/>
       <w:r>
         <w:rPr>
           <w:bCs/>
         </w:rPr>
-        <w:t>Wiens</w:t>
+        <w:t>SportVU</w:t>
       </w:r>
       <w:proofErr w:type="spellEnd"/>
       <w:r>
         <w:rPr>
           <w:bCs/>
         </w:rPr>
-        <w:t xml:space="preserve"> et al (2014) created an SVM classifier that can recognize whether an on-ball screen occurred when 2 players (the ball handler, and another teammate) are closest to each other: this is known as the “screen moment”. They segmented the </w:t>
-      </w:r>
-      <w:proofErr w:type="spellStart"/>
-      <w:r>
-        <w:rPr>
-          <w:bCs/>
-        </w:rPr>
-        <w:t>SportVU</w:t>
-      </w:r>
-      <w:proofErr w:type="spellEnd"/>
-      <w:r>
-        <w:rPr>
-          <w:bCs/>
-        </w:rPr>
-        <w:t xml:space="preserve"> data into short periods of time called actions. Segmenting the data into actions was done by examining every frame against a set of criteria described in their rule-based algorithm. Average action time is about 1.5 seconds. For each action, the pairwise distances between the ball-handler, screener, and defender were obtained. To extract features, the action was split into two halves: the approach and the departure. The approach happens when the ball-handler and the screener are moving towards each other while departure happens after - when the ball-handler is moving past the screener. The other features represent the velocity of the players involved in a screen in relation to each other. Data point was labeled as +1 if a ball screen happened while -1 if there was no ball screen. They built a Support Vector Machine (SVM) classifier to determine whether a screen happened or not in that action.</w:t>
-      </w:r>
-    </w:p>
-    <w:p>
-      <w:pPr>
-        <w:pStyle w:val="NoSpacing"/>
-        <w:ind w:firstLine="720"/>
-        <w:jc w:val="both"/>
-        <w:rPr>
-          <w:bCs/>
-        </w:rPr>
-      </w:pPr>
-      <w:r>
-        <w:rPr>
-          <w:bCs/>
-        </w:rPr>
-        <w:t xml:space="preserve">McIntyre et al (2016) used the output data, identified on ball screens from the </w:t>
-      </w:r>
-      <w:proofErr w:type="spellStart"/>
-      <w:r>
-        <w:rPr>
-          <w:bCs/>
-        </w:rPr>
-        <w:t>SportVU</w:t>
-      </w:r>
-      <w:proofErr w:type="spellEnd"/>
-      <w:r>
-        <w:rPr>
-          <w:bCs/>
-        </w:rPr>
-        <w:t xml:space="preserve"> data, of the previous work by </w:t>
-      </w:r>
-      <w:proofErr w:type="spellStart"/>
-      <w:r>
-        <w:rPr>
-          <w:bCs/>
-        </w:rPr>
-        <w:t>Wiens</w:t>
-      </w:r>
-      <w:proofErr w:type="spellEnd"/>
-      <w:r>
-        <w:rPr>
-          <w:bCs/>
-        </w:rPr>
-        <w:t xml:space="preserve"> et al (2014) as their input data in order to classify the defensive scheme of the defending team on the on ball screen. For each example, features were extracted based on the pairwise distances between the ball handler, on ball defender, ball screener, and the screener defender. From the set of pairwise distances, called time series signal, summary statistics were selected as features. However, the time series signal varied in length for each example. Some examples had longer time series signal length than other examples. In order to obtain a fixed time length for all examples, the examples were divided into ten equal length segments, and features were extracted from each segment to incorporate temporal information. Features extracted were summary statistics describing the signal (e.g., Histogram of each segment, slope, and the </w:t>
-      </w:r>
-      <w:proofErr w:type="spellStart"/>
-      <w:r>
-        <w:rPr>
-          <w:bCs/>
-        </w:rPr>
-        <w:t>quantiles</w:t>
-      </w:r>
-      <w:proofErr w:type="spellEnd"/>
-      <w:r>
-        <w:rPr>
-          <w:bCs/>
-        </w:rPr>
-        <w:t xml:space="preserve"> of each segment). These features were concatenated, resulting into a fixed length feature vector for each example. While this takes into account the defensive strategy of the defending team, it only takes into account the players who got involved in defending the on ball screen: namely the defender of the ball handler, and the defender of the screener. This does not take into account the defensive pl</w:t>
-      </w:r>
-      <w:r>
-        <w:rPr>
-          <w:bCs/>
-        </w:rPr>
-        <w:t>ay at a team level perspective.</w:t>
-      </w:r>
-    </w:p>
-    <w:p>
-      <w:pPr>
-        <w:pStyle w:val="NoSpacing"/>
-        <w:ind w:firstLine="720"/>
-        <w:jc w:val="both"/>
-        <w:rPr>
-          <w:bCs/>
-        </w:rPr>
-      </w:pPr>
-      <w:proofErr w:type="spellStart"/>
-      <w:r>
-        <w:rPr>
-          <w:bCs/>
-        </w:rPr>
-        <w:t>Kempe</w:t>
-      </w:r>
-      <w:proofErr w:type="spellEnd"/>
-      <w:r>
-        <w:rPr>
-          <w:bCs/>
-        </w:rPr>
-        <w:t xml:space="preserve">, </w:t>
-      </w:r>
-      <w:proofErr w:type="spellStart"/>
-      <w:r>
-        <w:rPr>
-          <w:bCs/>
-        </w:rPr>
-        <w:t>Grunz</w:t>
-      </w:r>
-      <w:proofErr w:type="spellEnd"/>
-      <w:r>
-        <w:rPr>
-          <w:bCs/>
-        </w:rPr>
-        <w:t xml:space="preserve">, &amp; </w:t>
-      </w:r>
-      <w:proofErr w:type="spellStart"/>
-      <w:r>
-        <w:rPr>
-          <w:bCs/>
-        </w:rPr>
-        <w:t>Memmert</w:t>
-      </w:r>
-      <w:proofErr w:type="spellEnd"/>
-      <w:r>
-        <w:rPr>
-          <w:bCs/>
-        </w:rPr>
-        <w:t xml:space="preserve"> (2014), on the other hand, tracked players movements using the </w:t>
-      </w:r>
-      <w:proofErr w:type="spellStart"/>
-      <w:r>
-        <w:rPr>
-          <w:bCs/>
-        </w:rPr>
-        <w:t>Ubisense</w:t>
-      </w:r>
-      <w:proofErr w:type="spellEnd"/>
-      <w:r>
-        <w:rPr>
-          <w:bCs/>
-        </w:rPr>
-        <w:t xml:space="preserve"> Tracking System and obtained a </w:t>
-      </w:r>
-      <w:proofErr w:type="spellStart"/>
-      <w:r>
-        <w:rPr>
-          <w:bCs/>
-        </w:rPr>
-        <w:t>spatio</w:t>
-      </w:r>
-      <w:proofErr w:type="spellEnd"/>
-      <w:r>
-        <w:rPr>
-          <w:bCs/>
-        </w:rPr>
-        <w:t xml:space="preserve"> temporal data same as </w:t>
-      </w:r>
-      <w:proofErr w:type="spellStart"/>
-      <w:r>
-        <w:rPr>
-          <w:bCs/>
-        </w:rPr>
-        <w:t>SportVU</w:t>
-      </w:r>
-      <w:proofErr w:type="spellEnd"/>
-      <w:r>
-        <w:rPr>
-          <w:bCs/>
-        </w:rPr>
-        <w:t xml:space="preserve">. The </w:t>
-      </w:r>
-      <w:proofErr w:type="spellStart"/>
-      <w:r>
-        <w:rPr>
-          <w:bCs/>
-        </w:rPr>
-        <w:t>spatio</w:t>
-      </w:r>
-      <w:proofErr w:type="spellEnd"/>
-      <w:r>
-        <w:rPr>
-          <w:bCs/>
-        </w:rPr>
-        <w:t xml:space="preserve"> temporal data was used to classify preselected basketball offensive plays (</w:t>
-      </w:r>
-      <w:proofErr w:type="spellStart"/>
-      <w:r>
-        <w:rPr>
-          <w:bCs/>
-        </w:rPr>
-        <w:t>fastbreak</w:t>
-      </w:r>
-      <w:proofErr w:type="spellEnd"/>
-      <w:r>
-        <w:rPr>
-          <w:bCs/>
-        </w:rPr>
-        <w:t xml:space="preserve">, horns, and high pick) using a type of Neural Network called Self Organizing Maps (SOM). The approach by </w:t>
-      </w:r>
-      <w:proofErr w:type="spellStart"/>
-      <w:r>
-        <w:rPr>
-          <w:bCs/>
-        </w:rPr>
-        <w:t>Kempe</w:t>
-      </w:r>
-      <w:proofErr w:type="spellEnd"/>
-      <w:r>
-        <w:rPr>
-          <w:bCs/>
-        </w:rPr>
-        <w:t xml:space="preserve"> et al (2014) in preprocessing the data was different with the method used by </w:t>
-      </w:r>
-      <w:proofErr w:type="spellStart"/>
-      <w:r>
-        <w:rPr>
-          <w:bCs/>
-        </w:rPr>
-        <w:t>Wiens</w:t>
-      </w:r>
-      <w:proofErr w:type="spellEnd"/>
-      <w:r>
-        <w:rPr>
-          <w:bCs/>
-        </w:rPr>
-        <w:t xml:space="preserve"> et al. (2014). In order to remove artefacts, several {</w:t>
-      </w:r>
-      <w:proofErr w:type="spellStart"/>
-      <w:r>
-        <w:rPr>
-          <w:bCs/>
-        </w:rPr>
-        <w:t>x,y</w:t>
-      </w:r>
-      <w:proofErr w:type="spellEnd"/>
-      <w:r>
-        <w:rPr>
-          <w:bCs/>
-        </w:rPr>
-        <w:t xml:space="preserve">} coordinates of players </w:t>
-      </w:r>
-      <w:r>
-        <w:rPr>
-          <w:bCs/>
-        </w:rPr>
-        <w:lastRenderedPageBreak/>
-        <w:t>were averaged to one {</w:t>
-      </w:r>
-      <w:proofErr w:type="spellStart"/>
-      <w:r>
-        <w:rPr>
-          <w:bCs/>
-        </w:rPr>
-        <w:t>x,y</w:t>
-      </w:r>
-      <w:proofErr w:type="spellEnd"/>
-      <w:r>
-        <w:rPr>
-          <w:bCs/>
-        </w:rPr>
-        <w:t xml:space="preserve">} coordinate every second, and in order to synchronize coordinate data, the movements of the other team when playing their offensive play were mirrored, making the left and right movements of both teams when doing </w:t>
-      </w:r>
-      <w:r>
-        <w:rPr>
-          <w:bCs/>
-        </w:rPr>
-        <w:t>their offensive play congruent.</w:t>
-      </w:r>
-    </w:p>
-    <w:p>
-      <w:pPr>
-        <w:pStyle w:val="NoSpacing"/>
-        <w:ind w:firstLine="720"/>
-        <w:jc w:val="both"/>
-        <w:rPr>
-          <w:bCs/>
-        </w:rPr>
-      </w:pPr>
-      <w:r>
-        <w:rPr>
-          <w:bCs/>
-        </w:rPr>
-        <w:t xml:space="preserve">Other studies created novel metrics based on the </w:t>
-      </w:r>
-      <w:proofErr w:type="spellStart"/>
-      <w:r>
-        <w:rPr>
-          <w:bCs/>
-        </w:rPr>
-        <w:t>SportVU</w:t>
-      </w:r>
-      <w:proofErr w:type="spellEnd"/>
-      <w:r>
-        <w:rPr>
-          <w:bCs/>
-        </w:rPr>
-        <w:t xml:space="preserve"> data. </w:t>
-      </w:r>
-      <w:proofErr w:type="spellStart"/>
-      <w:r>
-        <w:rPr>
-          <w:bCs/>
-        </w:rPr>
-        <w:t>Cervone</w:t>
-      </w:r>
-      <w:proofErr w:type="spellEnd"/>
-      <w:r>
-        <w:rPr>
-          <w:bCs/>
-        </w:rPr>
-        <w:t xml:space="preserve"> et al (2014) created a metric called Expected Possession Value (EPV). EPV is an offensive metric at the individual level. EPV “assigns a point value to every tactical option available to a player at each moment of a possession.” This allows analysts to evaluate each decision a player makes. For example, when a player passes the ball to an open man for three, his EPV increases, but when he shoots with two defenders in front of him, his EP</w:t>
-      </w:r>
-      <w:r>
-        <w:rPr>
-          <w:bCs/>
-        </w:rPr>
-        <w:t>V decreases.</w:t>
-      </w:r>
-    </w:p>
-    <w:p>
-      <w:pPr>
-        <w:pStyle w:val="NoSpacing"/>
-        <w:ind w:firstLine="720"/>
-        <w:jc w:val="both"/>
-        <w:rPr>
-          <w:bCs/>
-        </w:rPr>
-      </w:pPr>
-      <w:r>
-        <w:rPr>
-          <w:bCs/>
-        </w:rPr>
-        <w:t xml:space="preserve">Franks et al (2015b) used the </w:t>
-      </w:r>
-      <w:proofErr w:type="spellStart"/>
-      <w:r>
-        <w:rPr>
-          <w:bCs/>
-        </w:rPr>
-        <w:t>SportVU</w:t>
-      </w:r>
-      <w:proofErr w:type="spellEnd"/>
-      <w:r>
-        <w:rPr>
-          <w:bCs/>
-        </w:rPr>
-        <w:t xml:space="preserve"> data to create Counterpoints - an estimate of the points scored against a particular defender. They built a Hidden Markov Model using the </w:t>
-      </w:r>
-      <w:proofErr w:type="spellStart"/>
-      <w:r>
-        <w:rPr>
-          <w:bCs/>
-        </w:rPr>
-        <w:t>SportVU</w:t>
-      </w:r>
-      <w:proofErr w:type="spellEnd"/>
-      <w:r>
-        <w:rPr>
-          <w:bCs/>
-        </w:rPr>
-        <w:t xml:space="preserve"> data to express the evolution of defensive matchups over time. This allowed them to know who is responsible in defending the shooter at any given time. They then took into account the shooting ability of the shooters. They used their model to define their metric. Although this metric accounts for how well an individual defends shooters, counterpoints metric penalizes the defender on the assumption via their defensive matchup. This metric assumes that the defense played man-to-man (Franks et al, 2015a). Thus, this metric did not account for the defensive play ran by the defending team which could have affected their matchup model in determining who really is responsible in defending the shooter (Franks et al, 2015b, p 7, par 4). Using their model, many types of analyses can be conducted. One example is defining defensive entropy. Defensive entropy is defined as “the uncertainty associated with whom a defender is guarding throughout a possession” (Franks et al, 2015a, p 9).  This reflects how active a defender is on court in terms of double teams and switches. Furthermore, their model is theoretically simple to include latent variables and model defender position as a mixture model over possible defensive play in order to infer whether the defenders played man-to-man defense or zone</w:t>
-      </w:r>
-      <w:r>
-        <w:rPr>
-          <w:bCs/>
-        </w:rPr>
-        <w:t xml:space="preserve"> defense (Franks et al, 2015a, </w:t>
-      </w:r>
-      <w:r>
-        <w:rPr>
-          <w:bCs/>
-        </w:rPr>
-        <w:t>p 10,</w:t>
-      </w:r>
-      <w:r>
-        <w:rPr>
-          <w:bCs/>
-        </w:rPr>
-        <w:t xml:space="preserve"> par 1).</w:t>
-      </w:r>
-    </w:p>
-    <w:p>
-      <w:pPr>
-        <w:pStyle w:val="NoSpacing"/>
-        <w:jc w:val="center"/>
-        <w:rPr>
-          <w:bCs/>
-          <w:color w:val="FF0000"/>
-        </w:rPr>
-      </w:pPr>
-      <w:r>
-        <w:rPr>
-          <w:bCs/>
-          <w:color w:val="FF0000"/>
-        </w:rPr>
-        <w:t>CREATE A TABLE HERE SUMMARIZING/CATEGORIZING THE PROLEMS SOLVED BY THE RESEARCHES WHO USE THE SPORTVU DATA</w:t>
-      </w:r>
-    </w:p>
-    <w:p>
-      <w:pPr>
-        <w:pStyle w:val="NoSpacing"/>
-        <w:ind w:firstLine="720"/>
-        <w:jc w:val="both"/>
-        <w:rPr>
-          <w:bCs/>
-          <w:i/>
-          <w:color w:val="FF0000"/>
-        </w:rPr>
-      </w:pPr>
-      <w:r>
-        <w:rPr>
-          <w:bCs/>
-          <w:i/>
-          <w:color w:val="FF0000"/>
-        </w:rPr>
-        <w:t xml:space="preserve">All studies mentioned above gave more meaning to the </w:t>
-      </w:r>
-      <w:proofErr w:type="spellStart"/>
-      <w:r>
-        <w:rPr>
-          <w:bCs/>
-          <w:i/>
-          <w:color w:val="FF0000"/>
-        </w:rPr>
-        <w:t>spatio</w:t>
-      </w:r>
-      <w:proofErr w:type="spellEnd"/>
-      <w:r>
-        <w:rPr>
-          <w:bCs/>
-          <w:i/>
-          <w:color w:val="FF0000"/>
-        </w:rPr>
-        <w:t xml:space="preserve"> temporal data. However, the studies mainly focused on the offensive aspect of basketball - classifying certain offensive plays, and creating metrics for offenders. While some studies focused on the defensive aspect of basketball, these studies did not account for the type of defensive play at a team level perspective. However, the study by Franks et al (2015a, 2015b) could be extended in order to classify defensive plays. Classifying the defense play of the defending team using the </w:t>
-      </w:r>
-      <w:proofErr w:type="spellStart"/>
-      <w:r>
-        <w:rPr>
-          <w:bCs/>
-          <w:i/>
-          <w:color w:val="FF0000"/>
-        </w:rPr>
-        <w:t>SportVU</w:t>
-      </w:r>
-      <w:proofErr w:type="spellEnd"/>
-      <w:r>
-        <w:rPr>
-          <w:bCs/>
-          <w:i/>
-          <w:color w:val="FF0000"/>
-        </w:rPr>
-        <w:t xml:space="preserve"> data remains as an area that is to be explored.</w:t>
-      </w:r>
-    </w:p>
+        <w:t xml:space="preserve"> data</w:t>
+      </w:r>
+    </w:p>
+    <w:tbl>
+      <w:tblPr>
+        <w:tblStyle w:val="TableGrid"/>
+        <w:tblW w:w="0" w:type="auto"/>
+        <w:tblLook w:val="04A0" w:firstRow="1" w:lastRow="0" w:firstColumn="1" w:lastColumn="0" w:noHBand="0" w:noVBand="1"/>
+      </w:tblPr>
+      <w:tblGrid>
+        <w:gridCol w:w="3415"/>
+        <w:gridCol w:w="5575"/>
+      </w:tblGrid>
+      <w:tr>
+        <w:tc>
+          <w:tcPr>
+            <w:tcW w:w="3415" w:type="dxa"/>
+          </w:tcPr>
+          <w:p>
+            <w:pPr>
+              <w:pStyle w:val="NoSpacing"/>
+              <w:pBdr>
+                <w:top w:val="none" w:sz="0" w:space="0" w:color="auto"/>
+                <w:left w:val="none" w:sz="0" w:space="0" w:color="auto"/>
+                <w:bottom w:val="none" w:sz="0" w:space="0" w:color="auto"/>
+                <w:right w:val="none" w:sz="0" w:space="0" w:color="auto"/>
+                <w:between w:val="none" w:sz="0" w:space="0" w:color="auto"/>
+                <w:bar w:val="none" w:sz="0" w:color="auto"/>
+              </w:pBdr>
+              <w:jc w:val="center"/>
+              <w:rPr>
+                <w:bCs/>
+              </w:rPr>
+            </w:pPr>
+            <w:r>
+              <w:rPr>
+                <w:bCs/>
+              </w:rPr>
+              <w:t>Authors</w:t>
+            </w:r>
+          </w:p>
+        </w:tc>
+        <w:tc>
+          <w:tcPr>
+            <w:tcW w:w="5575" w:type="dxa"/>
+          </w:tcPr>
+          <w:p>
+            <w:pPr>
+              <w:pStyle w:val="NoSpacing"/>
+              <w:pBdr>
+                <w:top w:val="none" w:sz="0" w:space="0" w:color="auto"/>
+                <w:left w:val="none" w:sz="0" w:space="0" w:color="auto"/>
+                <w:bottom w:val="none" w:sz="0" w:space="0" w:color="auto"/>
+                <w:right w:val="none" w:sz="0" w:space="0" w:color="auto"/>
+                <w:between w:val="none" w:sz="0" w:space="0" w:color="auto"/>
+                <w:bar w:val="none" w:sz="0" w:color="auto"/>
+              </w:pBdr>
+              <w:jc w:val="center"/>
+              <w:rPr>
+                <w:bCs/>
+              </w:rPr>
+            </w:pPr>
+            <w:r>
+              <w:rPr>
+                <w:bCs/>
+              </w:rPr>
+              <w:t>Problem</w:t>
+            </w:r>
+            <w:r>
+              <w:rPr>
+                <w:bCs/>
+              </w:rPr>
+              <w:t>(</w:t>
+            </w:r>
+            <w:r>
+              <w:rPr>
+                <w:bCs/>
+              </w:rPr>
+              <w:t>s</w:t>
+            </w:r>
+            <w:r>
+              <w:rPr>
+                <w:bCs/>
+              </w:rPr>
+              <w:t>)</w:t>
+            </w:r>
+            <w:r>
+              <w:rPr>
+                <w:bCs/>
+              </w:rPr>
+              <w:t xml:space="preserve"> Solved</w:t>
+            </w:r>
+          </w:p>
+        </w:tc>
+      </w:tr>
+      <w:tr>
+        <w:tc>
+          <w:tcPr>
+            <w:tcW w:w="3415" w:type="dxa"/>
+          </w:tcPr>
+          <w:p>
+            <w:pPr>
+              <w:pStyle w:val="NoSpacing"/>
+              <w:pBdr>
+                <w:top w:val="none" w:sz="0" w:space="0" w:color="auto"/>
+                <w:left w:val="none" w:sz="0" w:space="0" w:color="auto"/>
+                <w:bottom w:val="none" w:sz="0" w:space="0" w:color="auto"/>
+                <w:right w:val="none" w:sz="0" w:space="0" w:color="auto"/>
+                <w:between w:val="none" w:sz="0" w:space="0" w:color="auto"/>
+                <w:bar w:val="none" w:sz="0" w:color="auto"/>
+              </w:pBdr>
+              <w:jc w:val="center"/>
+              <w:rPr>
+                <w:bCs/>
+              </w:rPr>
+            </w:pPr>
+            <w:r>
+              <w:rPr>
+                <w:bCs/>
+              </w:rPr>
+              <w:t xml:space="preserve">Wang and </w:t>
+            </w:r>
+            <w:proofErr w:type="spellStart"/>
+            <w:r>
+              <w:rPr>
+                <w:bCs/>
+              </w:rPr>
+              <w:t>Zemel</w:t>
+            </w:r>
+            <w:proofErr w:type="spellEnd"/>
+            <w:r>
+              <w:rPr>
+                <w:bCs/>
+              </w:rPr>
+              <w:t xml:space="preserve"> (2016)</w:t>
+            </w:r>
+          </w:p>
+        </w:tc>
+        <w:tc>
+          <w:tcPr>
+            <w:tcW w:w="5575" w:type="dxa"/>
+          </w:tcPr>
+          <w:p>
+            <w:pPr>
+              <w:pStyle w:val="NoSpacing"/>
+              <w:pBdr>
+                <w:top w:val="none" w:sz="0" w:space="0" w:color="auto"/>
+                <w:left w:val="none" w:sz="0" w:space="0" w:color="auto"/>
+                <w:bottom w:val="none" w:sz="0" w:space="0" w:color="auto"/>
+                <w:right w:val="none" w:sz="0" w:space="0" w:color="auto"/>
+                <w:between w:val="none" w:sz="0" w:space="0" w:color="auto"/>
+                <w:bar w:val="none" w:sz="0" w:color="auto"/>
+              </w:pBdr>
+              <w:jc w:val="center"/>
+              <w:rPr>
+                <w:bCs/>
+              </w:rPr>
+            </w:pPr>
+            <w:r>
+              <w:rPr>
+                <w:bCs/>
+              </w:rPr>
+              <w:t>Classifying offensive plays using LSTM</w:t>
+            </w:r>
+          </w:p>
+        </w:tc>
+      </w:tr>
+      <w:tr>
+        <w:tc>
+          <w:tcPr>
+            <w:tcW w:w="3415" w:type="dxa"/>
+          </w:tcPr>
+          <w:p>
+            <w:pPr>
+              <w:pStyle w:val="NoSpacing"/>
+              <w:pBdr>
+                <w:top w:val="none" w:sz="0" w:space="0" w:color="auto"/>
+                <w:left w:val="none" w:sz="0" w:space="0" w:color="auto"/>
+                <w:bottom w:val="none" w:sz="0" w:space="0" w:color="auto"/>
+                <w:right w:val="none" w:sz="0" w:space="0" w:color="auto"/>
+                <w:between w:val="none" w:sz="0" w:space="0" w:color="auto"/>
+                <w:bar w:val="none" w:sz="0" w:color="auto"/>
+              </w:pBdr>
+              <w:jc w:val="center"/>
+              <w:rPr>
+                <w:bCs/>
+              </w:rPr>
+            </w:pPr>
+            <w:proofErr w:type="spellStart"/>
+            <w:r>
+              <w:rPr>
+                <w:bCs/>
+              </w:rPr>
+              <w:t>Wiens</w:t>
+            </w:r>
+            <w:proofErr w:type="spellEnd"/>
+            <w:r>
+              <w:rPr>
+                <w:bCs/>
+              </w:rPr>
+              <w:t xml:space="preserve"> et al (2014)</w:t>
+            </w:r>
+          </w:p>
+        </w:tc>
+        <w:tc>
+          <w:tcPr>
+            <w:tcW w:w="5575" w:type="dxa"/>
+          </w:tcPr>
+          <w:p>
+            <w:pPr>
+              <w:pStyle w:val="NoSpacing"/>
+              <w:pBdr>
+                <w:top w:val="none" w:sz="0" w:space="0" w:color="auto"/>
+                <w:left w:val="none" w:sz="0" w:space="0" w:color="auto"/>
+                <w:bottom w:val="none" w:sz="0" w:space="0" w:color="auto"/>
+                <w:right w:val="none" w:sz="0" w:space="0" w:color="auto"/>
+                <w:between w:val="none" w:sz="0" w:space="0" w:color="auto"/>
+                <w:bar w:val="none" w:sz="0" w:color="auto"/>
+              </w:pBdr>
+              <w:jc w:val="center"/>
+              <w:rPr>
+                <w:bCs/>
+              </w:rPr>
+            </w:pPr>
+            <w:r>
+              <w:rPr>
+                <w:bCs/>
+              </w:rPr>
+              <w:t>Recognizing on-ball screens</w:t>
+            </w:r>
+          </w:p>
+        </w:tc>
+      </w:tr>
+      <w:tr>
+        <w:tc>
+          <w:tcPr>
+            <w:tcW w:w="3415" w:type="dxa"/>
+          </w:tcPr>
+          <w:p>
+            <w:pPr>
+              <w:pStyle w:val="NoSpacing"/>
+              <w:pBdr>
+                <w:top w:val="none" w:sz="0" w:space="0" w:color="auto"/>
+                <w:left w:val="none" w:sz="0" w:space="0" w:color="auto"/>
+                <w:bottom w:val="none" w:sz="0" w:space="0" w:color="auto"/>
+                <w:right w:val="none" w:sz="0" w:space="0" w:color="auto"/>
+                <w:between w:val="none" w:sz="0" w:space="0" w:color="auto"/>
+                <w:bar w:val="none" w:sz="0" w:color="auto"/>
+              </w:pBdr>
+              <w:jc w:val="center"/>
+              <w:rPr>
+                <w:bCs/>
+              </w:rPr>
+            </w:pPr>
+            <w:r>
+              <w:rPr>
+                <w:bCs/>
+              </w:rPr>
+              <w:t>McIntyre et al (2016)</w:t>
+            </w:r>
+          </w:p>
+        </w:tc>
+        <w:tc>
+          <w:tcPr>
+            <w:tcW w:w="5575" w:type="dxa"/>
+          </w:tcPr>
+          <w:p>
+            <w:pPr>
+              <w:pStyle w:val="NoSpacing"/>
+              <w:pBdr>
+                <w:top w:val="none" w:sz="0" w:space="0" w:color="auto"/>
+                <w:left w:val="none" w:sz="0" w:space="0" w:color="auto"/>
+                <w:bottom w:val="none" w:sz="0" w:space="0" w:color="auto"/>
+                <w:right w:val="none" w:sz="0" w:space="0" w:color="auto"/>
+                <w:between w:val="none" w:sz="0" w:space="0" w:color="auto"/>
+                <w:bar w:val="none" w:sz="0" w:color="auto"/>
+              </w:pBdr>
+              <w:jc w:val="center"/>
+              <w:rPr>
+                <w:bCs/>
+              </w:rPr>
+            </w:pPr>
+            <w:r>
+              <w:rPr>
+                <w:bCs/>
+              </w:rPr>
+              <w:t>Identify type of on-ball screen defense</w:t>
+            </w:r>
+          </w:p>
+        </w:tc>
+      </w:tr>
+      <w:tr>
+        <w:tc>
+          <w:tcPr>
+            <w:tcW w:w="3415" w:type="dxa"/>
+          </w:tcPr>
+          <w:p>
+            <w:pPr>
+              <w:pStyle w:val="NoSpacing"/>
+              <w:pBdr>
+                <w:top w:val="none" w:sz="0" w:space="0" w:color="auto"/>
+                <w:left w:val="none" w:sz="0" w:space="0" w:color="auto"/>
+                <w:bottom w:val="none" w:sz="0" w:space="0" w:color="auto"/>
+                <w:right w:val="none" w:sz="0" w:space="0" w:color="auto"/>
+                <w:between w:val="none" w:sz="0" w:space="0" w:color="auto"/>
+                <w:bar w:val="none" w:sz="0" w:color="auto"/>
+              </w:pBdr>
+              <w:jc w:val="center"/>
+              <w:rPr>
+                <w:bCs/>
+              </w:rPr>
+            </w:pPr>
+          </w:p>
+        </w:tc>
+        <w:tc>
+          <w:tcPr>
+            <w:tcW w:w="5575" w:type="dxa"/>
+          </w:tcPr>
+          <w:p>
+            <w:pPr>
+              <w:pStyle w:val="NoSpacing"/>
+              <w:pBdr>
+                <w:top w:val="none" w:sz="0" w:space="0" w:color="auto"/>
+                <w:left w:val="none" w:sz="0" w:space="0" w:color="auto"/>
+                <w:bottom w:val="none" w:sz="0" w:space="0" w:color="auto"/>
+                <w:right w:val="none" w:sz="0" w:space="0" w:color="auto"/>
+                <w:between w:val="none" w:sz="0" w:space="0" w:color="auto"/>
+                <w:bar w:val="none" w:sz="0" w:color="auto"/>
+              </w:pBdr>
+              <w:jc w:val="center"/>
+              <w:rPr>
+                <w:bCs/>
+              </w:rPr>
+            </w:pPr>
+          </w:p>
+        </w:tc>
+      </w:tr>
+      <w:tr>
+        <w:tc>
+          <w:tcPr>
+            <w:tcW w:w="3415" w:type="dxa"/>
+          </w:tcPr>
+          <w:p>
+            <w:pPr>
+              <w:pStyle w:val="NoSpacing"/>
+              <w:pBdr>
+                <w:top w:val="none" w:sz="0" w:space="0" w:color="auto"/>
+                <w:left w:val="none" w:sz="0" w:space="0" w:color="auto"/>
+                <w:bottom w:val="none" w:sz="0" w:space="0" w:color="auto"/>
+                <w:right w:val="none" w:sz="0" w:space="0" w:color="auto"/>
+                <w:between w:val="none" w:sz="0" w:space="0" w:color="auto"/>
+                <w:bar w:val="none" w:sz="0" w:color="auto"/>
+              </w:pBdr>
+              <w:jc w:val="center"/>
+              <w:rPr>
+                <w:bCs/>
+              </w:rPr>
+            </w:pPr>
+            <w:proofErr w:type="spellStart"/>
+            <w:r>
+              <w:rPr>
+                <w:bCs/>
+              </w:rPr>
+              <w:t>Cervone</w:t>
+            </w:r>
+            <w:proofErr w:type="spellEnd"/>
+            <w:r>
+              <w:rPr>
+                <w:bCs/>
+              </w:rPr>
+              <w:t xml:space="preserve"> et al (2014)</w:t>
+            </w:r>
+          </w:p>
+        </w:tc>
+        <w:tc>
+          <w:tcPr>
+            <w:tcW w:w="5575" w:type="dxa"/>
+          </w:tcPr>
+          <w:p>
+            <w:pPr>
+              <w:pStyle w:val="NoSpacing"/>
+              <w:pBdr>
+                <w:top w:val="none" w:sz="0" w:space="0" w:color="auto"/>
+                <w:left w:val="none" w:sz="0" w:space="0" w:color="auto"/>
+                <w:bottom w:val="none" w:sz="0" w:space="0" w:color="auto"/>
+                <w:right w:val="none" w:sz="0" w:space="0" w:color="auto"/>
+                <w:between w:val="none" w:sz="0" w:space="0" w:color="auto"/>
+                <w:bar w:val="none" w:sz="0" w:color="auto"/>
+              </w:pBdr>
+              <w:jc w:val="center"/>
+              <w:rPr>
+                <w:bCs/>
+              </w:rPr>
+            </w:pPr>
+            <w:r>
+              <w:rPr>
+                <w:bCs/>
+              </w:rPr>
+              <w:t>EPV – offensive metric that evaluates player’s decision at any given point in time</w:t>
+            </w:r>
+          </w:p>
+        </w:tc>
+      </w:tr>
+      <w:tr>
+        <w:tc>
+          <w:tcPr>
+            <w:tcW w:w="3415" w:type="dxa"/>
+          </w:tcPr>
+          <w:p>
+            <w:pPr>
+              <w:pStyle w:val="NoSpacing"/>
+              <w:pBdr>
+                <w:top w:val="none" w:sz="0" w:space="0" w:color="auto"/>
+                <w:left w:val="none" w:sz="0" w:space="0" w:color="auto"/>
+                <w:bottom w:val="none" w:sz="0" w:space="0" w:color="auto"/>
+                <w:right w:val="none" w:sz="0" w:space="0" w:color="auto"/>
+                <w:between w:val="none" w:sz="0" w:space="0" w:color="auto"/>
+                <w:bar w:val="none" w:sz="0" w:color="auto"/>
+              </w:pBdr>
+              <w:jc w:val="center"/>
+              <w:rPr>
+                <w:bCs/>
+              </w:rPr>
+            </w:pPr>
+            <w:r>
+              <w:rPr>
+                <w:bCs/>
+              </w:rPr>
+              <w:t>Franks et al (2015b)</w:t>
+            </w:r>
+          </w:p>
+        </w:tc>
+        <w:tc>
+          <w:tcPr>
+            <w:tcW w:w="5575" w:type="dxa"/>
+          </w:tcPr>
+          <w:p>
+            <w:pPr>
+              <w:pStyle w:val="NoSpacing"/>
+              <w:pBdr>
+                <w:top w:val="none" w:sz="0" w:space="0" w:color="auto"/>
+                <w:left w:val="none" w:sz="0" w:space="0" w:color="auto"/>
+                <w:bottom w:val="none" w:sz="0" w:space="0" w:color="auto"/>
+                <w:right w:val="none" w:sz="0" w:space="0" w:color="auto"/>
+                <w:between w:val="none" w:sz="0" w:space="0" w:color="auto"/>
+                <w:bar w:val="none" w:sz="0" w:color="auto"/>
+              </w:pBdr>
+              <w:jc w:val="center"/>
+              <w:rPr>
+                <w:bCs/>
+              </w:rPr>
+            </w:pPr>
+            <w:r>
+              <w:rPr>
+                <w:bCs/>
+              </w:rPr>
+              <w:t>Counterpoints – estimate of the points scored against a particular defender</w:t>
+            </w:r>
+            <w:r>
+              <w:rPr>
+                <w:bCs/>
+              </w:rPr>
+              <w:t xml:space="preserve"> to characterize man-to-man defensive plays</w:t>
+            </w:r>
+          </w:p>
+        </w:tc>
+      </w:tr>
+      <w:tr>
+        <w:tc>
+          <w:tcPr>
+            <w:tcW w:w="3415" w:type="dxa"/>
+          </w:tcPr>
+          <w:p>
+            <w:pPr>
+              <w:pStyle w:val="NoSpacing"/>
+              <w:pBdr>
+                <w:top w:val="none" w:sz="0" w:space="0" w:color="auto"/>
+                <w:left w:val="none" w:sz="0" w:space="0" w:color="auto"/>
+                <w:bottom w:val="none" w:sz="0" w:space="0" w:color="auto"/>
+                <w:right w:val="none" w:sz="0" w:space="0" w:color="auto"/>
+                <w:between w:val="none" w:sz="0" w:space="0" w:color="auto"/>
+                <w:bar w:val="none" w:sz="0" w:color="auto"/>
+              </w:pBdr>
+              <w:jc w:val="center"/>
+              <w:rPr>
+                <w:bCs/>
+              </w:rPr>
+            </w:pPr>
+            <w:proofErr w:type="spellStart"/>
+            <w:r>
+              <w:rPr>
+                <w:bCs/>
+              </w:rPr>
+              <w:lastRenderedPageBreak/>
+              <w:t>Maheswaran</w:t>
+            </w:r>
+            <w:proofErr w:type="spellEnd"/>
+            <w:r>
+              <w:rPr>
+                <w:bCs/>
+              </w:rPr>
+              <w:t xml:space="preserve"> et al (2012)</w:t>
+            </w:r>
+          </w:p>
+        </w:tc>
+        <w:tc>
+          <w:tcPr>
+            <w:tcW w:w="5575" w:type="dxa"/>
+          </w:tcPr>
+          <w:p>
+            <w:pPr>
+              <w:pStyle w:val="NoSpacing"/>
+              <w:pBdr>
+                <w:top w:val="none" w:sz="0" w:space="0" w:color="auto"/>
+                <w:left w:val="none" w:sz="0" w:space="0" w:color="auto"/>
+                <w:bottom w:val="none" w:sz="0" w:space="0" w:color="auto"/>
+                <w:right w:val="none" w:sz="0" w:space="0" w:color="auto"/>
+                <w:between w:val="none" w:sz="0" w:space="0" w:color="auto"/>
+                <w:bar w:val="none" w:sz="0" w:color="auto"/>
+              </w:pBdr>
+              <w:jc w:val="center"/>
+              <w:rPr>
+                <w:bCs/>
+              </w:rPr>
+            </w:pPr>
+            <w:r>
+              <w:rPr>
+                <w:bCs/>
+              </w:rPr>
+              <w:t>Characterization of rebound</w:t>
+            </w:r>
+            <w:r>
+              <w:rPr>
+                <w:bCs/>
+              </w:rPr>
+              <w:t xml:space="preserve"> play</w:t>
+            </w:r>
+            <w:r>
+              <w:rPr>
+                <w:bCs/>
+              </w:rPr>
+              <w:t xml:space="preserve"> of games in NBA</w:t>
+            </w:r>
+          </w:p>
+        </w:tc>
+      </w:tr>
+      <w:tr>
+        <w:tc>
+          <w:tcPr>
+            <w:tcW w:w="3415" w:type="dxa"/>
+          </w:tcPr>
+          <w:p>
+            <w:pPr>
+              <w:pStyle w:val="NoSpacing"/>
+              <w:pBdr>
+                <w:top w:val="none" w:sz="0" w:space="0" w:color="auto"/>
+                <w:left w:val="none" w:sz="0" w:space="0" w:color="auto"/>
+                <w:bottom w:val="none" w:sz="0" w:space="0" w:color="auto"/>
+                <w:right w:val="none" w:sz="0" w:space="0" w:color="auto"/>
+                <w:between w:val="none" w:sz="0" w:space="0" w:color="auto"/>
+                <w:bar w:val="none" w:sz="0" w:color="auto"/>
+              </w:pBdr>
+              <w:jc w:val="center"/>
+              <w:rPr>
+                <w:bCs/>
+              </w:rPr>
+            </w:pPr>
+            <w:proofErr w:type="spellStart"/>
+            <w:r>
+              <w:rPr>
+                <w:bCs/>
+              </w:rPr>
+              <w:t>Goldberry</w:t>
+            </w:r>
+            <w:proofErr w:type="spellEnd"/>
+            <w:r>
+              <w:rPr>
+                <w:bCs/>
+              </w:rPr>
+              <w:t xml:space="preserve"> and Weiss (2013)</w:t>
+            </w:r>
+          </w:p>
+        </w:tc>
+        <w:tc>
+          <w:tcPr>
+            <w:tcW w:w="5575" w:type="dxa"/>
+          </w:tcPr>
+          <w:p>
+            <w:pPr>
+              <w:pStyle w:val="NoSpacing"/>
+              <w:pBdr>
+                <w:top w:val="none" w:sz="0" w:space="0" w:color="auto"/>
+                <w:left w:val="none" w:sz="0" w:space="0" w:color="auto"/>
+                <w:bottom w:val="none" w:sz="0" w:space="0" w:color="auto"/>
+                <w:right w:val="none" w:sz="0" w:space="0" w:color="auto"/>
+                <w:between w:val="none" w:sz="0" w:space="0" w:color="auto"/>
+                <w:bar w:val="none" w:sz="0" w:color="auto"/>
+              </w:pBdr>
+              <w:jc w:val="center"/>
+              <w:rPr>
+                <w:bCs/>
+              </w:rPr>
+            </w:pPr>
+            <w:proofErr w:type="spellStart"/>
+            <w:r>
+              <w:rPr>
+                <w:bCs/>
+              </w:rPr>
+              <w:t>Charactization</w:t>
+            </w:r>
+            <w:proofErr w:type="spellEnd"/>
+            <w:r>
+              <w:rPr>
+                <w:bCs/>
+              </w:rPr>
+              <w:t xml:space="preserve"> of interior defense of the games in NBA</w:t>
+            </w:r>
+          </w:p>
+        </w:tc>
+      </w:tr>
+      <w:tr>
+        <w:tc>
+          <w:tcPr>
+            <w:tcW w:w="3415" w:type="dxa"/>
+          </w:tcPr>
+          <w:p>
+            <w:pPr>
+              <w:pStyle w:val="NoSpacing"/>
+              <w:pBdr>
+                <w:top w:val="none" w:sz="0" w:space="0" w:color="auto"/>
+                <w:left w:val="none" w:sz="0" w:space="0" w:color="auto"/>
+                <w:bottom w:val="none" w:sz="0" w:space="0" w:color="auto"/>
+                <w:right w:val="none" w:sz="0" w:space="0" w:color="auto"/>
+                <w:between w:val="none" w:sz="0" w:space="0" w:color="auto"/>
+                <w:bar w:val="none" w:sz="0" w:color="auto"/>
+              </w:pBdr>
+              <w:jc w:val="center"/>
+              <w:rPr>
+                <w:bCs/>
+              </w:rPr>
+            </w:pPr>
+            <w:proofErr w:type="spellStart"/>
+            <w:r>
+              <w:rPr>
+                <w:bCs/>
+              </w:rPr>
+              <w:t>Maymin</w:t>
+            </w:r>
+            <w:proofErr w:type="spellEnd"/>
+            <w:r>
+              <w:rPr>
+                <w:bCs/>
+              </w:rPr>
+              <w:t xml:space="preserve"> et al (2012)</w:t>
+            </w:r>
+          </w:p>
+        </w:tc>
+        <w:tc>
+          <w:tcPr>
+            <w:tcW w:w="5575" w:type="dxa"/>
+          </w:tcPr>
+          <w:p>
+            <w:pPr>
+              <w:pStyle w:val="NoSpacing"/>
+              <w:pBdr>
+                <w:top w:val="none" w:sz="0" w:space="0" w:color="auto"/>
+                <w:left w:val="none" w:sz="0" w:space="0" w:color="auto"/>
+                <w:bottom w:val="none" w:sz="0" w:space="0" w:color="auto"/>
+                <w:right w:val="none" w:sz="0" w:space="0" w:color="auto"/>
+                <w:between w:val="none" w:sz="0" w:space="0" w:color="auto"/>
+                <w:bar w:val="none" w:sz="0" w:color="auto"/>
+              </w:pBdr>
+              <w:jc w:val="center"/>
+              <w:rPr>
+                <w:bCs/>
+              </w:rPr>
+            </w:pPr>
+            <w:r>
+              <w:rPr>
+                <w:bCs/>
+              </w:rPr>
+              <w:t>Examine the physics of free throw shots of each basketball players</w:t>
+            </w:r>
+          </w:p>
+        </w:tc>
+      </w:tr>
+    </w:tbl>
     <w:p>
       <w:pPr>
         <w:pStyle w:val="NoSpacing"/>
@@ -5017,35 +5489,7 @@
           <w:bCs/>
           <w:color w:val="auto"/>
         </w:rPr>
-        <w:t>b</w:t>
-      </w:r>
-      <w:r>
-        <w:rPr>
-          <w:bCs/>
-          <w:color w:val="auto"/>
-        </w:rPr>
-        <w:t>uilding</w:t>
-      </w:r>
-      <w:r>
-        <w:rPr>
-          <w:bCs/>
-          <w:color w:val="auto"/>
-        </w:rPr>
-        <w:t xml:space="preserve"> the defensive play classifier (</w:t>
-      </w:r>
-      <w:r>
-        <w:rPr>
-          <w:bCs/>
-          <w:color w:val="auto"/>
-        </w:rPr>
-        <w:t>SVM</w:t>
-      </w:r>
-      <w:r>
-        <w:rPr>
-          <w:bCs/>
-          <w:color w:val="auto"/>
-        </w:rPr>
-        <w:t>)</w:t>
+        <w:t>building the defensive play classifier (SVM)</w:t>
       </w:r>
       <w:r>
         <w:rPr>
@@ -5329,7 +5773,14 @@
           <w:rFonts w:eastAsia="Times New Roman" w:cs="Times New Roman"/>
           <w:bdr w:val="none" w:sz="0" w:space="0" w:color="auto"/>
         </w:rPr>
-        <w:t xml:space="preserve"> data in JSON format is described in Appendix A</w:t>
+        <w:t xml:space="preserve"> data in JSON format is described in Appendix </w:t>
+      </w:r>
+      <w:r>
+        <w:rPr>
+          <w:rFonts w:eastAsia="Times New Roman" w:cs="Times New Roman"/>
+          <w:bdr w:val="none" w:sz="0" w:space="0" w:color="auto"/>
+        </w:rPr>
+        <w:t>C</w:t>
       </w:r>
       <w:r>
         <w:rPr>
@@ -5479,14 +5930,36 @@
           <w:color w:val="FF0000"/>
           <w:bdr w:val="none" w:sz="0" w:space="0" w:color="auto"/>
         </w:rPr>
-        <w:t>Appendix A</w:t>
-      </w:r>
-      <w:r>
-        <w:rPr>
-          <w:rFonts w:eastAsia="Times New Roman" w:cs="Times New Roman"/>
-          <w:bdr w:val="none" w:sz="0" w:space="0" w:color="auto"/>
-        </w:rPr>
-        <w:t>. The structure of the play-by-play data in JSON format is described in Appendix B.</w:t>
+        <w:t xml:space="preserve">Appendix </w:t>
+      </w:r>
+      <w:r>
+        <w:rPr>
+          <w:rFonts w:eastAsia="Times New Roman" w:cs="Times New Roman"/>
+          <w:color w:val="FF0000"/>
+          <w:bdr w:val="none" w:sz="0" w:space="0" w:color="auto"/>
+        </w:rPr>
+        <w:t>C</w:t>
+      </w:r>
+      <w:r>
+        <w:rPr>
+          <w:rFonts w:eastAsia="Times New Roman" w:cs="Times New Roman"/>
+          <w:bdr w:val="none" w:sz="0" w:space="0" w:color="auto"/>
+        </w:rPr>
+        <w:t xml:space="preserve">. The structure of the play-by-play data in JSON format is described in Appendix </w:t>
+      </w:r>
+      <w:r>
+        <w:rPr>
+          <w:rFonts w:eastAsia="Times New Roman" w:cs="Times New Roman"/>
+          <w:bdr w:val="none" w:sz="0" w:space="0" w:color="auto"/>
+        </w:rPr>
+        <w:t>D</w:t>
+      </w:r>
+      <w:r>
+        <w:rPr>
+          <w:rFonts w:eastAsia="Times New Roman" w:cs="Times New Roman"/>
+          <w:bdr w:val="none" w:sz="0" w:space="0" w:color="auto"/>
+        </w:rPr>
+        <w:t>.</w:t>
       </w:r>
     </w:p>
     <w:p>
@@ -9911,9 +10384,9 @@
           <w:bdr w:val="none" w:sz="0" w:space="0" w:color="auto"/>
         </w:rPr>
         <w:drawing>
-          <wp:inline distT="0" distB="0" distL="0" distR="0" wp14:anchorId="43FB1309" wp14:editId="52C19806">
-            <wp:extent cx="2200940" cy="223040"/>
-            <wp:effectExtent l="0" t="0" r="0" b="5715"/>
+          <wp:inline distT="0" distB="0" distL="0" distR="0" wp14:anchorId="43FB1309" wp14:editId="79F065DE">
+            <wp:extent cx="1952625" cy="197876"/>
+            <wp:effectExtent l="0" t="0" r="0" b="0"/>
             <wp:docPr id="19" name="Picture 19"/>
             <wp:cNvGraphicFramePr>
               <a:graphicFrameLocks xmlns:a="http://schemas.openxmlformats.org/drawingml/2006/main" noChangeAspect="1"/>
@@ -9943,7 +10416,7 @@
                   <pic:spPr bwMode="auto">
                     <a:xfrm>
                       <a:off x="0" y="0"/>
-                      <a:ext cx="2401595" cy="243374"/>
+                      <a:ext cx="2178257" cy="220741"/>
                     </a:xfrm>
                     <a:prstGeom prst="rect">
                       <a:avLst/>
@@ -10133,9 +10606,9 @@
           <w:bdr w:val="none" w:sz="0" w:space="0" w:color="auto"/>
         </w:rPr>
         <w:drawing>
-          <wp:inline distT="0" distB="0" distL="0" distR="0" wp14:anchorId="085E90B7" wp14:editId="13E062D4">
-            <wp:extent cx="2371063" cy="265814"/>
-            <wp:effectExtent l="0" t="0" r="0" b="1270"/>
+          <wp:inline distT="0" distB="0" distL="0" distR="0" wp14:anchorId="085E90B7" wp14:editId="3CD717E7">
+            <wp:extent cx="2124079" cy="238125"/>
+            <wp:effectExtent l="0" t="0" r="9525" b="9525"/>
             <wp:docPr id="23" name="Picture 23"/>
             <wp:cNvGraphicFramePr>
               <a:graphicFrameLocks xmlns:a="http://schemas.openxmlformats.org/drawingml/2006/main" noChangeAspect="1"/>
@@ -10162,7 +10635,7 @@
                   <pic:spPr>
                     <a:xfrm>
                       <a:off x="0" y="0"/>
-                      <a:ext cx="2583380" cy="289616"/>
+                      <a:ext cx="2327437" cy="260923"/>
                     </a:xfrm>
                     <a:prstGeom prst="rect">
                       <a:avLst/>
@@ -12148,10 +12621,10 @@
                   <v:path o:extrusionok="f" gradientshapeok="t" o:connecttype="rect"/>
                   <o:lock v:ext="edit" aspectratio="t"/>
                 </v:shapetype>
-                <v:shape id="_x0000_i1025" type="#_x0000_t75" style="width:56.95pt;height:33.5pt" o:ole="">
+                <v:shape id="_x0000_i1025" type="#_x0000_t75" style="width:57pt;height:33.75pt" o:ole="">
                   <v:imagedata r:id="rId21" o:title=""/>
                 </v:shape>
-                <o:OLEObject Type="Embed" ProgID="PBrush" ShapeID="_x0000_i1025" DrawAspect="Content" ObjectID="_1557242030" r:id="rId22"/>
+                <o:OLEObject Type="Embed" ProgID="PBrush" ShapeID="_x0000_i1025" DrawAspect="Content" ObjectID="_1557252892" r:id="rId22"/>
               </w:object>
             </w:r>
           </w:p>
@@ -12297,10 +12770,10 @@
             </w:pPr>
             <w:r>
               <w:object w:dxaOrig="1470" w:dyaOrig="840" w14:anchorId="5997B39F">
-                <v:shape id="_x0000_i1026" type="#_x0000_t75" style="width:64.45pt;height:37.65pt" o:ole="">
+                <v:shape id="_x0000_i1026" type="#_x0000_t75" style="width:64.5pt;height:37.5pt" o:ole="">
                   <v:imagedata r:id="rId23" o:title=""/>
                 </v:shape>
-                <o:OLEObject Type="Embed" ProgID="PBrush" ShapeID="_x0000_i1026" DrawAspect="Content" ObjectID="_1557242031" r:id="rId24"/>
+                <o:OLEObject Type="Embed" ProgID="PBrush" ShapeID="_x0000_i1026" DrawAspect="Content" ObjectID="_1557252893" r:id="rId24"/>
               </w:object>
             </w:r>
           </w:p>
@@ -12446,10 +12919,10 @@
             </w:pPr>
             <w:r>
               <w:object w:dxaOrig="2925" w:dyaOrig="285" w14:anchorId="63100022">
-                <v:shape id="_x0000_i1027" type="#_x0000_t75" style="width:161.6pt;height:16.75pt" o:ole="">
+                <v:shape id="_x0000_i1027" type="#_x0000_t75" style="width:161.25pt;height:16.5pt" o:ole="">
                   <v:imagedata r:id="rId25" o:title=""/>
                 </v:shape>
-                <o:OLEObject Type="Embed" ProgID="PBrush" ShapeID="_x0000_i1027" DrawAspect="Content" ObjectID="_1557242032" r:id="rId26"/>
+                <o:OLEObject Type="Embed" ProgID="PBrush" ShapeID="_x0000_i1027" DrawAspect="Content" ObjectID="_1557252894" r:id="rId26"/>
               </w:object>
             </w:r>
           </w:p>
@@ -18017,14 +18490,7 @@
           <w:rFonts w:eastAsia="Times New Roman" w:cs="Times New Roman"/>
           <w:bdr w:val="none" w:sz="0" w:space="0" w:color="auto"/>
         </w:rPr>
-        <w:t>after inbound and after timeout plays</w:t>
-      </w:r>
-      <w:r>
-        <w:rPr>
-          <w:rFonts w:eastAsia="Times New Roman" w:cs="Times New Roman"/>
-          <w:bdr w:val="none" w:sz="0" w:space="0" w:color="auto"/>
-        </w:rPr>
-        <w:t xml:space="preserve"> were extracted. The events </w:t>
+        <w:t xml:space="preserve">after inbound and after timeout plays were extracted. The events </w:t>
       </w:r>
       <w:r>
         <w:rPr>
@@ -18260,19 +18726,13 @@
         <w:t>, an embedded method was used with linear SVM as a filter, and the “filtered” or feature subset was used to train a no</w:t>
       </w:r>
       <w:r>
-        <w:t xml:space="preserve">nlinear SVM (using RBF kernel). However, </w:t>
-      </w:r>
-      <w:r>
-        <w:t>Based on the G-mean and MCC</w:t>
+        <w:t>nlinear SVM (using RBF kernel). However, Based on the G-mean and MCC</w:t>
       </w:r>
       <w:r>
         <w:t xml:space="preserve"> </w:t>
       </w:r>
       <w:r>
-        <w:t>scores</w:t>
-      </w:r>
-      <w:r>
-        <w:t xml:space="preserve"> of the model of the fifth experiment was lower than the first four experiments. </w:t>
+        <w:t xml:space="preserve">scores of the model of the fifth experiment was lower than the first four experiments. </w:t>
       </w:r>
       <w:r>
         <w:t xml:space="preserve">Other feature selection techniques such as recursive feature elimination on an SVM with a linear kernel, genetic algorithm, or use a decision tree based classifier to get information on the importance of the features. Features extracted from the </w:t>
@@ -18399,6 +18859,260 @@
         </w:rPr>
         <w:lastRenderedPageBreak/>
         <w:t>APPENDIX A</w:t>
+      </w:r>
+    </w:p>
+    <w:p>
+      <w:pPr>
+        <w:jc w:val="both"/>
+        <w:rPr>
+          <w:bCs/>
+          <w:szCs w:val="28"/>
+        </w:rPr>
+      </w:pPr>
+      <w:r>
+        <w:rPr>
+          <w:bCs/>
+          <w:szCs w:val="28"/>
+        </w:rPr>
+        <w:t>Sample Box Score data (National Basketball Association, 2015)</w:t>
+      </w:r>
+    </w:p>
+    <w:p>
+      <w:pPr>
+        <w:jc w:val="center"/>
+        <w:rPr>
+          <w:b/>
+          <w:bCs/>
+          <w:sz w:val="28"/>
+          <w:szCs w:val="28"/>
+        </w:rPr>
+      </w:pPr>
+      <w:r>
+        <w:rPr>
+          <w:noProof/>
+        </w:rPr>
+        <w:drawing>
+          <wp:inline distT="0" distB="0" distL="0" distR="0" wp14:anchorId="73144AF4" wp14:editId="6C8C7251">
+            <wp:extent cx="5669280" cy="7589520"/>
+            <wp:effectExtent l="0" t="0" r="7620" b="0"/>
+            <wp:docPr id="12" name="Picture 12"/>
+            <wp:cNvGraphicFramePr>
+              <a:graphicFrameLocks xmlns:a="http://schemas.openxmlformats.org/drawingml/2006/main" noChangeAspect="1"/>
+            </wp:cNvGraphicFramePr>
+            <a:graphic xmlns:a="http://schemas.openxmlformats.org/drawingml/2006/main">
+              <a:graphicData uri="http://schemas.openxmlformats.org/drawingml/2006/picture">
+                <pic:pic xmlns:pic="http://schemas.openxmlformats.org/drawingml/2006/picture">
+                  <pic:nvPicPr>
+                    <pic:cNvPr id="0" name="Picture 5"/>
+                    <pic:cNvPicPr>
+                      <a:picLocks noChangeAspect="1" noChangeArrowheads="1"/>
+                    </pic:cNvPicPr>
+                  </pic:nvPicPr>
+                  <pic:blipFill>
+                    <a:blip r:embed="rId32">
+                      <a:extLst>
+                        <a:ext uri="{28A0092B-C50C-407E-A947-70E740481C1C}">
+                          <a14:useLocalDpi xmlns:a14="http://schemas.microsoft.com/office/drawing/2010/main" val="0"/>
+                        </a:ext>
+                      </a:extLst>
+                    </a:blip>
+                    <a:srcRect/>
+                    <a:stretch>
+                      <a:fillRect/>
+                    </a:stretch>
+                  </pic:blipFill>
+                  <pic:spPr bwMode="auto">
+                    <a:xfrm>
+                      <a:off x="0" y="0"/>
+                      <a:ext cx="5669280" cy="7589520"/>
+                    </a:xfrm>
+                    <a:prstGeom prst="rect">
+                      <a:avLst/>
+                    </a:prstGeom>
+                    <a:noFill/>
+                    <a:ln>
+                      <a:noFill/>
+                    </a:ln>
+                  </pic:spPr>
+                </pic:pic>
+              </a:graphicData>
+            </a:graphic>
+          </wp:inline>
+        </w:drawing>
+      </w:r>
+    </w:p>
+    <w:p>
+      <w:pPr>
+        <w:jc w:val="center"/>
+        <w:rPr>
+          <w:b/>
+          <w:bCs/>
+          <w:sz w:val="28"/>
+          <w:szCs w:val="28"/>
+        </w:rPr>
+      </w:pPr>
+      <w:r>
+        <w:rPr>
+          <w:b/>
+          <w:bCs/>
+          <w:sz w:val="28"/>
+          <w:szCs w:val="28"/>
+        </w:rPr>
+        <w:br w:type="page"/>
+      </w:r>
+      <w:r>
+        <w:rPr>
+          <w:b/>
+          <w:bCs/>
+          <w:sz w:val="28"/>
+          <w:szCs w:val="28"/>
+        </w:rPr>
+        <w:lastRenderedPageBreak/>
+        <w:t>APPENDIX B</w:t>
+      </w:r>
+    </w:p>
+    <w:p>
+      <w:pPr>
+        <w:jc w:val="both"/>
+        <w:rPr>
+          <w:bCs/>
+          <w:szCs w:val="28"/>
+        </w:rPr>
+      </w:pPr>
+      <w:r>
+        <w:rPr>
+          <w:bCs/>
+          <w:szCs w:val="28"/>
+        </w:rPr>
+        <w:t>Sample Play by play data (National Basketball Association, 2015)</w:t>
+      </w:r>
+    </w:p>
+    <w:p>
+      <w:pPr>
+        <w:jc w:val="center"/>
+        <w:rPr>
+          <w:b/>
+          <w:bCs/>
+          <w:sz w:val="28"/>
+          <w:szCs w:val="28"/>
+        </w:rPr>
+      </w:pPr>
+      <w:r>
+        <w:rPr>
+          <w:b/>
+          <w:bCs/>
+          <w:noProof/>
+          <w:sz w:val="28"/>
+          <w:szCs w:val="28"/>
+        </w:rPr>
+        <w:drawing>
+          <wp:inline distT="0" distB="0" distL="0" distR="0" wp14:anchorId="33BBF2D6" wp14:editId="246C8A69">
+            <wp:extent cx="5705475" cy="6743700"/>
+            <wp:effectExtent l="0" t="0" r="9525" b="0"/>
+            <wp:docPr id="22" name="Picture 22" descr="E:\Cmsc198.2\defensive-play-classifier\docs\playbyplay1.jpeg"/>
+            <wp:cNvGraphicFramePr>
+              <a:graphicFrameLocks xmlns:a="http://schemas.openxmlformats.org/drawingml/2006/main" noChangeAspect="1"/>
+            </wp:cNvGraphicFramePr>
+            <a:graphic xmlns:a="http://schemas.openxmlformats.org/drawingml/2006/main">
+              <a:graphicData uri="http://schemas.openxmlformats.org/drawingml/2006/picture">
+                <pic:pic xmlns:pic="http://schemas.openxmlformats.org/drawingml/2006/picture">
+                  <pic:nvPicPr>
+                    <pic:cNvPr id="0" name="Picture 10" descr="E:\Cmsc198.2\defensive-play-classifier\docs\playbyplay1.jpeg"/>
+                    <pic:cNvPicPr>
+                      <a:picLocks noChangeAspect="1" noChangeArrowheads="1"/>
+                    </pic:cNvPicPr>
+                  </pic:nvPicPr>
+                  <pic:blipFill>
+                    <a:blip r:embed="rId33">
+                      <a:extLst>
+                        <a:ext uri="{28A0092B-C50C-407E-A947-70E740481C1C}">
+                          <a14:useLocalDpi xmlns:a14="http://schemas.microsoft.com/office/drawing/2010/main" val="0"/>
+                        </a:ext>
+                      </a:extLst>
+                    </a:blip>
+                    <a:srcRect/>
+                    <a:stretch>
+                      <a:fillRect/>
+                    </a:stretch>
+                  </pic:blipFill>
+                  <pic:spPr bwMode="auto">
+                    <a:xfrm>
+                      <a:off x="0" y="0"/>
+                      <a:ext cx="5705475" cy="6743700"/>
+                    </a:xfrm>
+                    <a:prstGeom prst="rect">
+                      <a:avLst/>
+                    </a:prstGeom>
+                    <a:noFill/>
+                    <a:ln>
+                      <a:noFill/>
+                    </a:ln>
+                  </pic:spPr>
+                </pic:pic>
+              </a:graphicData>
+            </a:graphic>
+          </wp:inline>
+        </w:drawing>
+      </w:r>
+    </w:p>
+    <w:p>
+      <w:pPr>
+        <w:jc w:val="center"/>
+        <w:rPr>
+          <w:b/>
+          <w:bCs/>
+          <w:sz w:val="28"/>
+          <w:szCs w:val="28"/>
+        </w:rPr>
+      </w:pPr>
+    </w:p>
+    <w:p>
+      <w:pPr>
+        <w:rPr>
+          <w:b/>
+          <w:bCs/>
+          <w:sz w:val="28"/>
+          <w:szCs w:val="28"/>
+        </w:rPr>
+      </w:pPr>
+      <w:r>
+        <w:rPr>
+          <w:b/>
+          <w:bCs/>
+          <w:sz w:val="28"/>
+          <w:szCs w:val="28"/>
+        </w:rPr>
+        <w:br w:type="page"/>
+      </w:r>
+    </w:p>
+    <w:p>
+      <w:pPr>
+        <w:jc w:val="center"/>
+        <w:rPr>
+          <w:b/>
+          <w:bCs/>
+          <w:sz w:val="28"/>
+          <w:szCs w:val="28"/>
+        </w:rPr>
+      </w:pPr>
+      <w:r>
+        <w:rPr>
+          <w:b/>
+          <w:bCs/>
+          <w:sz w:val="28"/>
+          <w:szCs w:val="28"/>
+        </w:rPr>
+        <w:lastRenderedPageBreak/>
+        <w:t xml:space="preserve">APPENDIX </w:t>
+      </w:r>
+      <w:r>
+        <w:rPr>
+          <w:b/>
+          <w:bCs/>
+          <w:sz w:val="28"/>
+          <w:szCs w:val="28"/>
+        </w:rPr>
+        <w:t>C</w:t>
       </w:r>
     </w:p>
     <w:p>
@@ -19756,7 +20470,16 @@
           <w:szCs w:val="28"/>
         </w:rPr>
         <w:lastRenderedPageBreak/>
-        <w:t>APPENDIX B</w:t>
+        <w:t xml:space="preserve">APPENDIX </w:t>
+      </w:r>
+      <w:r>
+        <w:rPr>
+          <w:b/>
+          <w:bCs/>
+          <w:sz w:val="28"/>
+          <w:szCs w:val="28"/>
+        </w:rPr>
+        <w:t>D</w:t>
       </w:r>
     </w:p>
     <w:p>
@@ -24734,8 +25457,8 @@
       </w:pPr>
     </w:p>
     <w:sectPr>
-      <w:headerReference w:type="default" r:id="rId32"/>
-      <w:footerReference w:type="default" r:id="rId33"/>
+      <w:headerReference w:type="default" r:id="rId34"/>
+      <w:footerReference w:type="default" r:id="rId35"/>
       <w:pgSz w:w="12240" w:h="15840"/>
       <w:pgMar w:top="1440" w:right="1440" w:bottom="1440" w:left="1800" w:header="1440" w:footer="576" w:gutter="0"/>
       <w:pgNumType w:start="1"/>
@@ -28275,7 +28998,7 @@
 </file>
 
 <file path=customXml/itemProps1.xml><?xml version="1.0" encoding="utf-8"?>
-<ds:datastoreItem xmlns:ds="http://schemas.openxmlformats.org/officeDocument/2006/customXml" ds:itemID="{9AA3AC9F-475B-4B96-8F49-1AC85BF2EEC3}">
+<ds:datastoreItem xmlns:ds="http://schemas.openxmlformats.org/officeDocument/2006/customXml" ds:itemID="{2C6D790E-F010-435A-8437-1C17928B0ED2}">
   <ds:schemaRefs>
     <ds:schemaRef ds:uri="http://schemas.openxmlformats.org/officeDocument/2006/bibliography"/>
   </ds:schemaRefs>

</xml_diff>